<commit_message>
Updated the project rapport with some more template like information
</commit_message>
<xml_diff>
--- a/Docs/Verslag-Rapport/OOP Rapport Group 15.docx
+++ b/Docs/Verslag-Rapport/OOP Rapport Group 15.docx
@@ -13,7 +13,7 @@
           <w:lang w:val="en-GB"/>
         </w:rPr>
       </w:pPr>
-      <w:bookmarkStart w:id="0" w:name="_Toc471983924"/>
+      <w:bookmarkStart w:id="0" w:name="_Toc471999828"/>
       <w:r>
         <w:rPr>
           <w:rFonts w:ascii="Berlin Sans FB Demi" w:hAnsi="Berlin Sans FB Demi"/>
@@ -40,23 +40,39 @@
       <w:pPr>
         <w:pStyle w:val="Geenafstand"/>
         <w:rPr>
-          <w:sz w:val="24"/>
-          <w:szCs w:val="24"/>
-          <w:lang w:val="en-GB"/>
-        </w:rPr>
-      </w:pPr>
-      <w:r>
-        <w:rPr>
-          <w:sz w:val="24"/>
-          <w:szCs w:val="24"/>
+          <w:lang w:val="en-GB"/>
+        </w:rPr>
+      </w:pPr>
+      <w:r>
+        <w:rPr>
+          <w:lang w:val="en-GB"/>
+        </w:rPr>
+        <w:t>Group 15: Victor Wernet, Mika Kuijpers, Rowdy Chotkan &amp; Thijmen Langendam</w:t>
+      </w:r>
+    </w:p>
+    <w:p>
+      <w:pPr>
+        <w:pStyle w:val="Geenafstand"/>
+        <w:rPr>
+          <w:lang w:val="en-GB"/>
+        </w:rPr>
+      </w:pPr>
+    </w:p>
+    <w:p>
+      <w:pPr>
+        <w:pStyle w:val="Geenafstand"/>
+        <w:rPr>
+          <w:lang w:val="en-GB"/>
+        </w:rPr>
+      </w:pPr>
+      <w:r>
+        <w:rPr>
           <w:lang w:val="en-GB"/>
         </w:rPr>
         <w:t>F</w:t>
       </w:r>
       <w:r>
         <w:rPr>
-          <w:sz w:val="24"/>
-          <w:szCs w:val="24"/>
           <w:lang w:val="en-GB"/>
         </w:rPr>
         <w:t>or the course OOP Project we had been assigned the task of creating a game in Java using the knowledge we have gathered during the first quarter of the study year. The game had to do something with managing a Formula 1 Team. There were a couple of requirements, listed here:</w:t>
@@ -70,15 +86,11 @@
           <w:numId w:val="2"/>
         </w:numPr>
         <w:rPr>
-          <w:sz w:val="24"/>
-          <w:szCs w:val="24"/>
-          <w:lang w:val="en-GB"/>
-        </w:rPr>
-      </w:pPr>
-      <w:r>
-        <w:rPr>
-          <w:sz w:val="24"/>
-          <w:szCs w:val="24"/>
+          <w:lang w:val="en-GB"/>
+        </w:rPr>
+      </w:pPr>
+      <w:r>
+        <w:rPr>
           <w:lang w:val="en-GB"/>
         </w:rPr>
         <w:t>There should be 11 teams, each with 2 drivers (22 in total).</w:t>
@@ -92,15 +104,11 @@
           <w:numId w:val="2"/>
         </w:numPr>
         <w:rPr>
-          <w:sz w:val="24"/>
-          <w:szCs w:val="24"/>
-          <w:lang w:val="en-GB"/>
-        </w:rPr>
-      </w:pPr>
-      <w:r>
-        <w:rPr>
-          <w:sz w:val="24"/>
-          <w:szCs w:val="24"/>
+          <w:lang w:val="en-GB"/>
+        </w:rPr>
+      </w:pPr>
+      <w:r>
+        <w:rPr>
           <w:lang w:val="en-GB"/>
         </w:rPr>
         <w:t>Each team starts with 200 million euros to spend on drivers and upgrades.</w:t>
@@ -114,15 +122,11 @@
           <w:numId w:val="2"/>
         </w:numPr>
         <w:rPr>
-          <w:sz w:val="24"/>
-          <w:szCs w:val="24"/>
-          <w:lang w:val="en-GB"/>
-        </w:rPr>
-      </w:pPr>
-      <w:r>
-        <w:rPr>
-          <w:sz w:val="24"/>
-          <w:szCs w:val="24"/>
+          <w:lang w:val="en-GB"/>
+        </w:rPr>
+      </w:pPr>
+      <w:r>
+        <w:rPr>
           <w:lang w:val="en-GB"/>
         </w:rPr>
         <w:t>Each race, the top 10 finishers receive points.</w:t>
@@ -136,15 +140,11 @@
           <w:numId w:val="2"/>
         </w:numPr>
         <w:rPr>
-          <w:sz w:val="24"/>
-          <w:szCs w:val="24"/>
-          <w:lang w:val="en-GB"/>
-        </w:rPr>
-      </w:pPr>
-      <w:r>
-        <w:rPr>
-          <w:sz w:val="24"/>
-          <w:szCs w:val="24"/>
+          <w:lang w:val="en-GB"/>
+        </w:rPr>
+      </w:pPr>
+      <w:r>
+        <w:rPr>
           <w:lang w:val="en-GB"/>
         </w:rPr>
         <w:t>Each point is converted to 2 million euros that will be awarded to the team.</w:t>
@@ -158,15 +158,11 @@
           <w:numId w:val="2"/>
         </w:numPr>
         <w:rPr>
-          <w:sz w:val="24"/>
-          <w:szCs w:val="24"/>
-          <w:lang w:val="en-GB"/>
-        </w:rPr>
-      </w:pPr>
-      <w:r>
-        <w:rPr>
-          <w:sz w:val="24"/>
-          <w:szCs w:val="24"/>
+          <w:lang w:val="en-GB"/>
+        </w:rPr>
+      </w:pPr>
+      <w:r>
+        <w:rPr>
           <w:lang w:val="en-GB"/>
         </w:rPr>
         <w:t>The team with the most points at the end of the season will win the championship and 200 million euro’s will be awarded.</w:t>
@@ -176,25 +172,19 @@
       <w:pPr>
         <w:pStyle w:val="Geenafstand"/>
         <w:rPr>
-          <w:sz w:val="24"/>
-          <w:szCs w:val="24"/>
-          <w:lang w:val="en-GB"/>
-        </w:rPr>
-      </w:pPr>
-    </w:p>
-    <w:p>
-      <w:pPr>
-        <w:pStyle w:val="Geenafstand"/>
-        <w:rPr>
-          <w:sz w:val="24"/>
-          <w:szCs w:val="24"/>
-          <w:lang w:val="en-GB"/>
-        </w:rPr>
-      </w:pPr>
-      <w:r>
-        <w:rPr>
-          <w:sz w:val="24"/>
-          <w:szCs w:val="24"/>
+          <w:lang w:val="en-GB"/>
+        </w:rPr>
+      </w:pPr>
+    </w:p>
+    <w:p>
+      <w:pPr>
+        <w:pStyle w:val="Geenafstand"/>
+        <w:rPr>
+          <w:lang w:val="en-GB"/>
+        </w:rPr>
+      </w:pPr>
+      <w:r>
+        <w:rPr>
           <w:lang w:val="en-GB"/>
         </w:rPr>
         <w:t>And two important components:</w:t>
@@ -208,23 +198,17 @@
           <w:numId w:val="2"/>
         </w:numPr>
         <w:rPr>
-          <w:sz w:val="24"/>
-          <w:szCs w:val="24"/>
-          <w:lang w:val="en-GB"/>
-        </w:rPr>
-      </w:pPr>
-      <w:r>
-        <w:rPr>
-          <w:sz w:val="24"/>
-          <w:szCs w:val="24"/>
+          <w:lang w:val="en-GB"/>
+        </w:rPr>
+      </w:pPr>
+      <w:r>
+        <w:rPr>
           <w:lang w:val="en-GB"/>
         </w:rPr>
         <w:t>Managing aspect: The player is the manager of a Formula 1 team and has a starting budget that he/she has to use to build up a team</w:t>
       </w:r>
       <w:r>
         <w:rPr>
-          <w:sz w:val="24"/>
-          <w:szCs w:val="24"/>
           <w:lang w:val="en-GB"/>
         </w:rPr>
         <w:t>.</w:t>
@@ -238,15 +222,11 @@
           <w:numId w:val="2"/>
         </w:numPr>
         <w:rPr>
-          <w:sz w:val="24"/>
-          <w:szCs w:val="24"/>
-          <w:lang w:val="en-GB"/>
-        </w:rPr>
-      </w:pPr>
-      <w:r>
-        <w:rPr>
-          <w:sz w:val="24"/>
-          <w:szCs w:val="24"/>
+          <w:lang w:val="en-GB"/>
+        </w:rPr>
+      </w:pPr>
+      <w:r>
+        <w:rPr>
           <w:lang w:val="en-GB"/>
         </w:rPr>
         <w:t>Racing aspect: The player can make a number of choices to set up the car and then the computer races against the other teams.</w:t>
@@ -256,235 +236,127 @@
       <w:pPr>
         <w:pStyle w:val="Geenafstand"/>
         <w:rPr>
-          <w:sz w:val="24"/>
-          <w:szCs w:val="24"/>
-          <w:lang w:val="en-GB"/>
-        </w:rPr>
-      </w:pPr>
-    </w:p>
-    <w:p>
-      <w:pPr>
-        <w:pStyle w:val="Geenafstand"/>
-        <w:rPr>
-          <w:sz w:val="24"/>
-          <w:szCs w:val="24"/>
-          <w:lang w:val="en-GB"/>
-        </w:rPr>
-      </w:pPr>
-      <w:r>
-        <w:rPr>
-          <w:sz w:val="24"/>
-          <w:szCs w:val="24"/>
-          <w:lang w:val="en-GB"/>
-        </w:rPr>
-        <w:t xml:space="preserve">The first step we took before even starting to code was creating a </w:t>
-      </w:r>
-      <w:proofErr w:type="spellStart"/>
-      <w:r>
-        <w:rPr>
-          <w:sz w:val="24"/>
-          <w:szCs w:val="24"/>
-          <w:lang w:val="en-GB"/>
-        </w:rPr>
-        <w:t>Trello</w:t>
-      </w:r>
-      <w:proofErr w:type="spellEnd"/>
-      <w:r>
-        <w:rPr>
-          <w:sz w:val="24"/>
-          <w:szCs w:val="24"/>
-          <w:lang w:val="en-GB"/>
-        </w:rPr>
-        <w:t xml:space="preserve"> page, a website where you can create a To-do list to see what has to be done, what is being done, and what is done for the project. Next to the </w:t>
-      </w:r>
-      <w:proofErr w:type="spellStart"/>
-      <w:r>
-        <w:rPr>
-          <w:sz w:val="24"/>
-          <w:szCs w:val="24"/>
-          <w:lang w:val="en-GB"/>
-        </w:rPr>
-        <w:t>Trello</w:t>
-      </w:r>
-      <w:proofErr w:type="spellEnd"/>
-      <w:r>
-        <w:rPr>
-          <w:sz w:val="24"/>
-          <w:szCs w:val="24"/>
-          <w:lang w:val="en-GB"/>
-        </w:rPr>
-        <w:t xml:space="preserve"> page, we also have created an UML. We used Agile planning, where the quarter was divided up into sprints of two weeks, which came down to 5 sprints.</w:t>
-      </w:r>
-    </w:p>
-    <w:p>
-      <w:pPr>
-        <w:pStyle w:val="Geenafstand"/>
-        <w:rPr>
-          <w:sz w:val="24"/>
-          <w:szCs w:val="24"/>
-          <w:lang w:val="en-GB"/>
-        </w:rPr>
-      </w:pPr>
-    </w:p>
-    <w:p>
-      <w:pPr>
-        <w:pStyle w:val="Geenafstand"/>
-        <w:rPr>
-          <w:sz w:val="24"/>
-          <w:szCs w:val="24"/>
-          <w:lang w:val="en-GB"/>
-        </w:rPr>
-      </w:pPr>
-      <w:r>
-        <w:rPr>
-          <w:sz w:val="24"/>
-          <w:szCs w:val="24"/>
-          <w:lang w:val="en-GB"/>
-        </w:rPr>
-        <w:t xml:space="preserve">The code, tools and other files we have used for the project were safely kept online using </w:t>
-      </w:r>
-      <w:proofErr w:type="spellStart"/>
-      <w:r>
-        <w:rPr>
-          <w:sz w:val="24"/>
-          <w:szCs w:val="24"/>
-          <w:lang w:val="en-GB"/>
-        </w:rPr>
-        <w:t>GitHub</w:t>
-      </w:r>
-      <w:proofErr w:type="spellEnd"/>
-      <w:r>
-        <w:rPr>
-          <w:sz w:val="24"/>
-          <w:szCs w:val="24"/>
-          <w:lang w:val="en-GB"/>
-        </w:rPr>
-        <w:t xml:space="preserve">, which is a web-based Git repository hosting service. Here we had good control of our files, and using </w:t>
-      </w:r>
-      <w:proofErr w:type="spellStart"/>
-      <w:r>
-        <w:rPr>
-          <w:sz w:val="24"/>
-          <w:szCs w:val="24"/>
-          <w:lang w:val="en-GB"/>
-        </w:rPr>
-        <w:t>GitHub</w:t>
-      </w:r>
-      <w:proofErr w:type="spellEnd"/>
-      <w:r>
-        <w:rPr>
-          <w:sz w:val="24"/>
-          <w:szCs w:val="24"/>
-          <w:lang w:val="en-GB"/>
-        </w:rPr>
-        <w:t xml:space="preserve"> we could easily update the different versions of our program between the computers and laptops used for the development of the project.</w:t>
-      </w:r>
-    </w:p>
-    <w:p>
-      <w:pPr>
-        <w:pStyle w:val="Geenafstand"/>
-        <w:rPr>
-          <w:sz w:val="24"/>
-          <w:szCs w:val="24"/>
-          <w:lang w:val="en-GB"/>
-        </w:rPr>
-      </w:pPr>
-    </w:p>
-    <w:p>
-      <w:pPr>
-        <w:pStyle w:val="Geenafstand"/>
-        <w:rPr>
-          <w:sz w:val="24"/>
-          <w:szCs w:val="24"/>
-          <w:lang w:val="en-GB"/>
-        </w:rPr>
-      </w:pPr>
-      <w:r>
-        <w:rPr>
-          <w:sz w:val="24"/>
-          <w:szCs w:val="24"/>
-          <w:lang w:val="en-GB"/>
-        </w:rPr>
-        <w:t xml:space="preserve">For communication within the group we used a </w:t>
-      </w:r>
-      <w:proofErr w:type="spellStart"/>
-      <w:r>
-        <w:rPr>
-          <w:sz w:val="24"/>
-          <w:szCs w:val="24"/>
-          <w:lang w:val="en-GB"/>
-        </w:rPr>
-        <w:t>Whatsapp</w:t>
-      </w:r>
-      <w:proofErr w:type="spellEnd"/>
-      <w:r>
-        <w:rPr>
-          <w:sz w:val="24"/>
-          <w:szCs w:val="24"/>
-          <w:lang w:val="en-GB"/>
-        </w:rPr>
-        <w:t xml:space="preserve"> group, one with the customer, to let him know what we’ve done, and the most important messages were placed there, and one </w:t>
-      </w:r>
-      <w:proofErr w:type="spellStart"/>
-      <w:r>
-        <w:rPr>
-          <w:sz w:val="24"/>
-          <w:szCs w:val="24"/>
-          <w:lang w:val="en-GB"/>
-        </w:rPr>
-        <w:t>Whatsapp</w:t>
-      </w:r>
-      <w:proofErr w:type="spellEnd"/>
-      <w:r>
-        <w:rPr>
-          <w:sz w:val="24"/>
-          <w:szCs w:val="24"/>
-          <w:lang w:val="en-GB"/>
-        </w:rPr>
-        <w:t xml:space="preserve"> group with just the developers, where we discussed the issues, features and development of the program itself.</w:t>
-      </w:r>
-    </w:p>
-    <w:p>
-      <w:pPr>
-        <w:pStyle w:val="Geenafstand"/>
-        <w:rPr>
-          <w:sz w:val="24"/>
-          <w:szCs w:val="24"/>
-          <w:lang w:val="en-GB"/>
-        </w:rPr>
-      </w:pPr>
-    </w:p>
-    <w:p>
-      <w:pPr>
-        <w:pStyle w:val="Geenafstand"/>
-        <w:rPr>
-          <w:sz w:val="24"/>
-          <w:szCs w:val="24"/>
-          <w:lang w:val="en-GB"/>
-        </w:rPr>
-      </w:pPr>
-      <w:r>
-        <w:rPr>
-          <w:sz w:val="24"/>
-          <w:szCs w:val="24"/>
-          <w:lang w:val="en-GB"/>
-        </w:rPr>
-        <w:t xml:space="preserve">In our application, we’ve added a couple of features next to the things that were </w:t>
-      </w:r>
-      <w:proofErr w:type="spellStart"/>
-      <w:r>
-        <w:rPr>
-          <w:sz w:val="24"/>
-          <w:szCs w:val="24"/>
-          <w:lang w:val="en-GB"/>
-        </w:rPr>
-        <w:t>mantadory</w:t>
-      </w:r>
-      <w:proofErr w:type="spellEnd"/>
-      <w:r>
-        <w:rPr>
-          <w:sz w:val="24"/>
-          <w:szCs w:val="24"/>
+          <w:lang w:val="en-GB"/>
+        </w:rPr>
+      </w:pPr>
+    </w:p>
+    <w:p>
+      <w:pPr>
+        <w:pStyle w:val="Geenafstand"/>
+        <w:rPr>
+          <w:lang w:val="en-GB"/>
+        </w:rPr>
+      </w:pPr>
+      <w:r>
+        <w:rPr>
+          <w:lang w:val="en-GB"/>
+        </w:rPr>
+        <w:t>The first step we took before even starting to code was creating a Trello page, a website where you can create a To-do list to see what has to be done, what is being done, and what is done for the project. Next to the Trello page, we also have created an UML. We used Agile planning, where the quarter was divided up into sprints of two weeks, which came down to 5 sprints.</w:t>
+      </w:r>
+    </w:p>
+    <w:p>
+      <w:pPr>
+        <w:pStyle w:val="Geenafstand"/>
+        <w:rPr>
+          <w:lang w:val="en-GB"/>
+        </w:rPr>
+      </w:pPr>
+    </w:p>
+    <w:p>
+      <w:pPr>
+        <w:pStyle w:val="Geenafstand"/>
+        <w:rPr>
+          <w:lang w:val="en-GB"/>
+        </w:rPr>
+      </w:pPr>
+      <w:r>
+        <w:rPr>
+          <w:lang w:val="en-GB"/>
+        </w:rPr>
+        <w:t>The code, tools and other files we have used for the project were safely kept online using GitHub, which is a web-based Git repository hosting service. Here we had good control of our files, and using GitHub we could easily update the different versions of our program between the computers and laptops used for the development of the project.</w:t>
+      </w:r>
+      <w:r>
+        <w:rPr>
+          <w:lang w:val="en-GB"/>
+        </w:rPr>
+        <w:t xml:space="preserve"> </w:t>
+      </w:r>
+    </w:p>
+    <w:p>
+      <w:pPr>
+        <w:pStyle w:val="Geenafstand"/>
+        <w:rPr>
+          <w:lang w:val="en-GB"/>
+        </w:rPr>
+      </w:pPr>
+    </w:p>
+    <w:p>
+      <w:pPr>
+        <w:pStyle w:val="Geenafstand"/>
+        <w:rPr>
+          <w:lang w:val="en-GB"/>
+        </w:rPr>
+      </w:pPr>
+      <w:r>
+        <w:rPr>
+          <w:lang w:val="en-GB"/>
+        </w:rPr>
+        <w:t>For communication within the group we used a Whatsapp group, one with the customer, to let him know what we</w:t>
+      </w:r>
+      <w:r>
+        <w:rPr>
+          <w:lang w:val="en-GB"/>
+        </w:rPr>
+        <w:t xml:space="preserve"> ha</w:t>
+      </w:r>
+      <w:r>
+        <w:rPr>
+          <w:lang w:val="en-GB"/>
+        </w:rPr>
+        <w:t>ve done, and the most important messages were placed there, and one Whatsapp group with just the developers, where we discussed the issues, features and development of the program itself.</w:t>
+      </w:r>
+    </w:p>
+    <w:p>
+      <w:pPr>
+        <w:pStyle w:val="Geenafstand"/>
+        <w:rPr>
+          <w:lang w:val="en-GB"/>
+        </w:rPr>
+      </w:pPr>
+    </w:p>
+    <w:p>
+      <w:pPr>
+        <w:pStyle w:val="Geenafstand"/>
+        <w:rPr>
+          <w:lang w:val="en-GB"/>
+        </w:rPr>
+      </w:pPr>
+      <w:r>
+        <w:rPr>
+          <w:lang w:val="en-GB"/>
+        </w:rPr>
+        <w:t>In our application, we</w:t>
+      </w:r>
+      <w:r>
+        <w:rPr>
+          <w:lang w:val="en-GB"/>
+        </w:rPr>
+        <w:t xml:space="preserve"> ha</w:t>
+      </w:r>
+      <w:r>
+        <w:rPr>
+          <w:lang w:val="en-GB"/>
+        </w:rPr>
+        <w:t xml:space="preserve">ve added a couple of features next to the things that were </w:t>
+      </w:r>
+      <w:r>
+        <w:rPr>
+          <w:lang w:val="en-GB"/>
+        </w:rPr>
+        <w:t>mandatory</w:t>
+      </w:r>
+      <w:r>
+        <w:rPr>
           <w:lang w:val="en-GB"/>
         </w:rPr>
         <w:t xml:space="preserve"> and had to be included, namely:</w:t>
@@ -498,15 +370,11 @@
           <w:numId w:val="2"/>
         </w:numPr>
         <w:rPr>
-          <w:sz w:val="24"/>
-          <w:szCs w:val="24"/>
-          <w:lang w:val="en-GB"/>
-        </w:rPr>
-      </w:pPr>
-      <w:r>
-        <w:rPr>
-          <w:sz w:val="24"/>
-          <w:szCs w:val="24"/>
+          <w:lang w:val="en-GB"/>
+        </w:rPr>
+      </w:pPr>
+      <w:r>
+        <w:rPr>
           <w:lang w:val="en-GB"/>
         </w:rPr>
         <w:t>Being able to upgrade your car.</w:t>
@@ -516,62 +384,86 @@
       <w:pPr>
         <w:pStyle w:val="Geenafstand"/>
         <w:rPr>
-          <w:sz w:val="24"/>
-          <w:szCs w:val="24"/>
-          <w:lang w:val="en-GB"/>
-        </w:rPr>
-      </w:pPr>
-    </w:p>
-    <w:p>
-      <w:pPr>
-        <w:pStyle w:val="Geenafstand"/>
-        <w:rPr>
-          <w:sz w:val="24"/>
-          <w:szCs w:val="24"/>
-          <w:lang w:val="en-GB"/>
-        </w:rPr>
-      </w:pPr>
-      <w:r>
-        <w:rPr>
-          <w:sz w:val="24"/>
-          <w:szCs w:val="24"/>
-          <w:lang w:val="en-GB"/>
-        </w:rPr>
-        <w:t>We’re satisfied with the communication within our group however the final result should have been a little bit more expansive in our opinion. This was mostly because we were a small group with the downside of losing another member during the developing.</w:t>
-      </w:r>
-    </w:p>
-    <w:p>
-      <w:pPr>
-        <w:pStyle w:val="Geenafstand"/>
-        <w:rPr>
-          <w:sz w:val="24"/>
-          <w:szCs w:val="24"/>
-          <w:lang w:val="en-GB"/>
-        </w:rPr>
-      </w:pPr>
-    </w:p>
-    <w:p>
-      <w:pPr>
-        <w:pStyle w:val="Geenafstand"/>
-        <w:rPr>
-          <w:sz w:val="24"/>
-          <w:szCs w:val="24"/>
-          <w:lang w:val="en-GB"/>
-        </w:rPr>
-      </w:pPr>
-      <w:r>
-        <w:rPr>
-          <w:sz w:val="24"/>
-          <w:szCs w:val="24"/>
+          <w:lang w:val="en-GB"/>
+        </w:rPr>
+      </w:pPr>
+    </w:p>
+    <w:p>
+      <w:pPr>
+        <w:pStyle w:val="Geenafstand"/>
+        <w:rPr>
+          <w:lang w:val="en-GB"/>
+        </w:rPr>
+      </w:pPr>
+      <w:r>
+        <w:rPr>
+          <w:lang w:val="en-GB"/>
+        </w:rPr>
+        <w:t>We a</w:t>
+      </w:r>
+      <w:r>
+        <w:rPr>
+          <w:lang w:val="en-GB"/>
+        </w:rPr>
+        <w:t>re satisfied with the communication within our group however the final result should have been a little bit more expansive in our opinion. This was mostly because we were a small group with the downside of losing another member during the developing.</w:t>
+      </w:r>
+    </w:p>
+    <w:p>
+      <w:pPr>
+        <w:pStyle w:val="Geenafstand"/>
+        <w:rPr>
+          <w:lang w:val="en-GB"/>
+        </w:rPr>
+      </w:pPr>
+    </w:p>
+    <w:p>
+      <w:pPr>
+        <w:pStyle w:val="Geenafstand"/>
+        <w:rPr>
+          <w:lang w:val="en-GB"/>
+        </w:rPr>
+      </w:pPr>
+      <w:r>
+        <w:rPr>
           <w:lang w:val="en-GB"/>
         </w:rPr>
         <w:t>In upcoming versions we would like to add cheat codes, an options screen and multiple difficulty levels the player could choose from.</w:t>
       </w:r>
+    </w:p>
+    <w:p>
+      <w:pPr>
+        <w:pStyle w:val="Geenafstand"/>
+        <w:rPr>
+          <w:lang w:val="en-GB"/>
+        </w:rPr>
+      </w:pPr>
+    </w:p>
+    <w:p>
+      <w:pPr>
+        <w:pStyle w:val="Geenafstand"/>
+        <w:rPr>
+          <w:lang w:val="en-GB"/>
+        </w:rPr>
+      </w:pPr>
+    </w:p>
+    <w:p>
+      <w:pPr>
+        <w:pStyle w:val="Geenafstand"/>
+        <w:rPr>
+          <w:lang w:val="en-GB"/>
+        </w:rPr>
+      </w:pPr>
     </w:p>
     <w:sdt>
       <w:sdtPr>
         <w:rPr>
-          <w:lang w:val="nl-NL"/>
+          <w:rFonts w:asciiTheme="minorHAnsi" w:eastAsiaTheme="minorHAnsi" w:hAnsiTheme="minorHAnsi" w:cstheme="minorBidi"/>
+          <w:b w:val="0"/>
+          <w:bCs w:val="0"/>
+          <w:color w:val="auto"/>
+          <w:sz w:val="22"/>
+          <w:szCs w:val="22"/>
+          <w:lang w:val="nl-NL" w:eastAsia="en-US"/>
         </w:rPr>
         <w:id w:val="1506945763"/>
         <w:docPartObj>
@@ -579,15 +471,7 @@
           <w:docPartUnique/>
         </w:docPartObj>
       </w:sdtPr>
-      <w:sdtEndPr>
-        <w:rPr>
-          <w:rFonts w:asciiTheme="minorHAnsi" w:eastAsiaTheme="minorHAnsi" w:hAnsiTheme="minorHAnsi" w:cstheme="minorBidi"/>
-          <w:color w:val="auto"/>
-          <w:sz w:val="22"/>
-          <w:szCs w:val="22"/>
-          <w:lang w:eastAsia="en-US"/>
-        </w:rPr>
-      </w:sdtEndPr>
+      <w:sdtEndPr/>
       <w:sdtContent>
         <w:p>
           <w:pPr>
@@ -647,7 +531,7 @@
           <w:r>
             <w:fldChar w:fldCharType="separate"/>
           </w:r>
-          <w:hyperlink w:anchor="_Toc471983924" w:history="1">
+          <w:hyperlink w:anchor="_Toc471999828" w:history="1">
             <w:r>
               <w:rPr>
                 <w:rStyle w:val="Hyperlink"/>
@@ -675,7 +559,7 @@
                 <w:noProof/>
                 <w:webHidden/>
               </w:rPr>
-              <w:instrText xml:space="preserve"> PAGEREF _Toc471983924 \h </w:instrText>
+              <w:instrText xml:space="preserve"> PAGEREF _Toc471999828 \h </w:instrText>
             </w:r>
             <w:r>
               <w:rPr>
@@ -716,7 +600,7 @@
               <w:noProof/>
             </w:rPr>
           </w:pPr>
-          <w:hyperlink w:anchor="_Toc471983925" w:history="1">
+          <w:hyperlink w:anchor="_Toc471999829" w:history="1">
             <w:r>
               <w:rPr>
                 <w:rStyle w:val="Hyperlink"/>
@@ -744,7 +628,283 @@
                 <w:noProof/>
                 <w:webHidden/>
               </w:rPr>
-              <w:instrText xml:space="preserve"> PAGEREF _Toc471983925 \h </w:instrText>
+              <w:instrText xml:space="preserve"> PAGEREF _Toc471999829 \h </w:instrText>
+            </w:r>
+            <w:r>
+              <w:rPr>
+                <w:noProof/>
+                <w:webHidden/>
+              </w:rPr>
+            </w:r>
+            <w:r>
+              <w:rPr>
+                <w:noProof/>
+                <w:webHidden/>
+              </w:rPr>
+              <w:fldChar w:fldCharType="separate"/>
+            </w:r>
+            <w:r>
+              <w:rPr>
+                <w:noProof/>
+                <w:webHidden/>
+              </w:rPr>
+              <w:t>3</w:t>
+            </w:r>
+            <w:r>
+              <w:rPr>
+                <w:noProof/>
+                <w:webHidden/>
+              </w:rPr>
+              <w:fldChar w:fldCharType="end"/>
+            </w:r>
+          </w:hyperlink>
+        </w:p>
+        <w:p>
+          <w:pPr>
+            <w:pStyle w:val="Inhopg2"/>
+            <w:tabs>
+              <w:tab w:val="right" w:leader="dot" w:pos="9062"/>
+            </w:tabs>
+            <w:rPr>
+              <w:noProof/>
+            </w:rPr>
+          </w:pPr>
+          <w:hyperlink w:anchor="_Toc471999830" w:history="1">
+            <w:r>
+              <w:rPr>
+                <w:rStyle w:val="Hyperlink"/>
+                <w:rFonts w:ascii="Berlin Sans FB" w:hAnsi="Berlin Sans FB"/>
+                <w:noProof/>
+              </w:rPr>
+              <w:t>Planning the first phases</w:t>
+            </w:r>
+            <w:r>
+              <w:rPr>
+                <w:noProof/>
+                <w:webHidden/>
+              </w:rPr>
+              <w:tab/>
+            </w:r>
+            <w:r>
+              <w:rPr>
+                <w:noProof/>
+                <w:webHidden/>
+              </w:rPr>
+              <w:fldChar w:fldCharType="begin"/>
+            </w:r>
+            <w:r>
+              <w:rPr>
+                <w:noProof/>
+                <w:webHidden/>
+              </w:rPr>
+              <w:instrText xml:space="preserve"> PAGEREF _Toc471999830 \h </w:instrText>
+            </w:r>
+            <w:r>
+              <w:rPr>
+                <w:noProof/>
+                <w:webHidden/>
+              </w:rPr>
+            </w:r>
+            <w:r>
+              <w:rPr>
+                <w:noProof/>
+                <w:webHidden/>
+              </w:rPr>
+              <w:fldChar w:fldCharType="separate"/>
+            </w:r>
+            <w:r>
+              <w:rPr>
+                <w:noProof/>
+                <w:webHidden/>
+              </w:rPr>
+              <w:t>3</w:t>
+            </w:r>
+            <w:r>
+              <w:rPr>
+                <w:noProof/>
+                <w:webHidden/>
+              </w:rPr>
+              <w:fldChar w:fldCharType="end"/>
+            </w:r>
+          </w:hyperlink>
+        </w:p>
+        <w:p>
+          <w:pPr>
+            <w:pStyle w:val="Inhopg2"/>
+            <w:tabs>
+              <w:tab w:val="right" w:leader="dot" w:pos="9062"/>
+            </w:tabs>
+            <w:rPr>
+              <w:noProof/>
+            </w:rPr>
+          </w:pPr>
+          <w:hyperlink w:anchor="_Toc471999831" w:history="1">
+            <w:r>
+              <w:rPr>
+                <w:rStyle w:val="Hyperlink"/>
+                <w:rFonts w:ascii="Berlin Sans FB" w:hAnsi="Berlin Sans FB"/>
+                <w:noProof/>
+              </w:rPr>
+              <w:t>Communication within the group</w:t>
+            </w:r>
+            <w:r>
+              <w:rPr>
+                <w:noProof/>
+                <w:webHidden/>
+              </w:rPr>
+              <w:tab/>
+            </w:r>
+            <w:r>
+              <w:rPr>
+                <w:noProof/>
+                <w:webHidden/>
+              </w:rPr>
+              <w:fldChar w:fldCharType="begin"/>
+            </w:r>
+            <w:r>
+              <w:rPr>
+                <w:noProof/>
+                <w:webHidden/>
+              </w:rPr>
+              <w:instrText xml:space="preserve"> PAGEREF _Toc471999831 \h </w:instrText>
+            </w:r>
+            <w:r>
+              <w:rPr>
+                <w:noProof/>
+                <w:webHidden/>
+              </w:rPr>
+            </w:r>
+            <w:r>
+              <w:rPr>
+                <w:noProof/>
+                <w:webHidden/>
+              </w:rPr>
+              <w:fldChar w:fldCharType="separate"/>
+            </w:r>
+            <w:r>
+              <w:rPr>
+                <w:noProof/>
+                <w:webHidden/>
+              </w:rPr>
+              <w:t>3</w:t>
+            </w:r>
+            <w:r>
+              <w:rPr>
+                <w:noProof/>
+                <w:webHidden/>
+              </w:rPr>
+              <w:fldChar w:fldCharType="end"/>
+            </w:r>
+          </w:hyperlink>
+        </w:p>
+        <w:p>
+          <w:pPr>
+            <w:pStyle w:val="Inhopg2"/>
+            <w:tabs>
+              <w:tab w:val="right" w:leader="dot" w:pos="9062"/>
+            </w:tabs>
+            <w:rPr>
+              <w:noProof/>
+            </w:rPr>
+          </w:pPr>
+          <w:hyperlink w:anchor="_Toc471999832" w:history="1">
+            <w:r>
+              <w:rPr>
+                <w:rStyle w:val="Hyperlink"/>
+                <w:rFonts w:ascii="Berlin Sans FB" w:hAnsi="Berlin Sans FB"/>
+                <w:noProof/>
+              </w:rPr>
+              <w:t>Meetings</w:t>
+            </w:r>
+            <w:r>
+              <w:rPr>
+                <w:noProof/>
+                <w:webHidden/>
+              </w:rPr>
+              <w:tab/>
+            </w:r>
+            <w:r>
+              <w:rPr>
+                <w:noProof/>
+                <w:webHidden/>
+              </w:rPr>
+              <w:fldChar w:fldCharType="begin"/>
+            </w:r>
+            <w:r>
+              <w:rPr>
+                <w:noProof/>
+                <w:webHidden/>
+              </w:rPr>
+              <w:instrText xml:space="preserve"> PAGEREF _Toc471999832 \h </w:instrText>
+            </w:r>
+            <w:r>
+              <w:rPr>
+                <w:noProof/>
+                <w:webHidden/>
+              </w:rPr>
+            </w:r>
+            <w:r>
+              <w:rPr>
+                <w:noProof/>
+                <w:webHidden/>
+              </w:rPr>
+              <w:fldChar w:fldCharType="separate"/>
+            </w:r>
+            <w:r>
+              <w:rPr>
+                <w:noProof/>
+                <w:webHidden/>
+              </w:rPr>
+              <w:t>3</w:t>
+            </w:r>
+            <w:r>
+              <w:rPr>
+                <w:noProof/>
+                <w:webHidden/>
+              </w:rPr>
+              <w:fldChar w:fldCharType="end"/>
+            </w:r>
+          </w:hyperlink>
+        </w:p>
+        <w:p>
+          <w:pPr>
+            <w:pStyle w:val="Inhopg2"/>
+            <w:tabs>
+              <w:tab w:val="right" w:leader="dot" w:pos="9062"/>
+            </w:tabs>
+            <w:rPr>
+              <w:noProof/>
+            </w:rPr>
+          </w:pPr>
+          <w:hyperlink w:anchor="_Toc471999833" w:history="1">
+            <w:r>
+              <w:rPr>
+                <w:rStyle w:val="Hyperlink"/>
+                <w:rFonts w:ascii="Berlin Sans FB" w:hAnsi="Berlin Sans FB"/>
+                <w:noProof/>
+              </w:rPr>
+              <w:t>GitHub</w:t>
+            </w:r>
+            <w:r>
+              <w:rPr>
+                <w:noProof/>
+                <w:webHidden/>
+              </w:rPr>
+              <w:tab/>
+            </w:r>
+            <w:r>
+              <w:rPr>
+                <w:noProof/>
+                <w:webHidden/>
+              </w:rPr>
+              <w:fldChar w:fldCharType="begin"/>
+            </w:r>
+            <w:r>
+              <w:rPr>
+                <w:noProof/>
+                <w:webHidden/>
+              </w:rPr>
+              <w:instrText xml:space="preserve"> PAGEREF _Toc471999833 \h </w:instrText>
             </w:r>
             <w:r>
               <w:rPr>
@@ -785,7 +945,7 @@
               <w:noProof/>
             </w:rPr>
           </w:pPr>
-          <w:hyperlink w:anchor="_Toc471983926" w:history="1">
+          <w:hyperlink w:anchor="_Toc471999834" w:history="1">
             <w:r>
               <w:rPr>
                 <w:rStyle w:val="Hyperlink"/>
@@ -813,7 +973,283 @@
                 <w:noProof/>
                 <w:webHidden/>
               </w:rPr>
-              <w:instrText xml:space="preserve"> PAGEREF _Toc471983926 \h </w:instrText>
+              <w:instrText xml:space="preserve"> PAGEREF _Toc471999834 \h </w:instrText>
+            </w:r>
+            <w:r>
+              <w:rPr>
+                <w:noProof/>
+                <w:webHidden/>
+              </w:rPr>
+            </w:r>
+            <w:r>
+              <w:rPr>
+                <w:noProof/>
+                <w:webHidden/>
+              </w:rPr>
+              <w:fldChar w:fldCharType="separate"/>
+            </w:r>
+            <w:r>
+              <w:rPr>
+                <w:noProof/>
+                <w:webHidden/>
+              </w:rPr>
+              <w:t>4</w:t>
+            </w:r>
+            <w:r>
+              <w:rPr>
+                <w:noProof/>
+                <w:webHidden/>
+              </w:rPr>
+              <w:fldChar w:fldCharType="end"/>
+            </w:r>
+          </w:hyperlink>
+        </w:p>
+        <w:p>
+          <w:pPr>
+            <w:pStyle w:val="Inhopg2"/>
+            <w:tabs>
+              <w:tab w:val="right" w:leader="dot" w:pos="9062"/>
+            </w:tabs>
+            <w:rPr>
+              <w:noProof/>
+            </w:rPr>
+          </w:pPr>
+          <w:hyperlink w:anchor="_Toc471999835" w:history="1">
+            <w:r>
+              <w:rPr>
+                <w:rStyle w:val="Hyperlink"/>
+                <w:rFonts w:ascii="Berlin Sans FB" w:hAnsi="Berlin Sans FB"/>
+                <w:noProof/>
+              </w:rPr>
+              <w:t>Problems we encountered</w:t>
+            </w:r>
+            <w:r>
+              <w:rPr>
+                <w:noProof/>
+                <w:webHidden/>
+              </w:rPr>
+              <w:tab/>
+            </w:r>
+            <w:r>
+              <w:rPr>
+                <w:noProof/>
+                <w:webHidden/>
+              </w:rPr>
+              <w:fldChar w:fldCharType="begin"/>
+            </w:r>
+            <w:r>
+              <w:rPr>
+                <w:noProof/>
+                <w:webHidden/>
+              </w:rPr>
+              <w:instrText xml:space="preserve"> PAGEREF _Toc471999835 \h </w:instrText>
+            </w:r>
+            <w:r>
+              <w:rPr>
+                <w:noProof/>
+                <w:webHidden/>
+              </w:rPr>
+            </w:r>
+            <w:r>
+              <w:rPr>
+                <w:noProof/>
+                <w:webHidden/>
+              </w:rPr>
+              <w:fldChar w:fldCharType="separate"/>
+            </w:r>
+            <w:r>
+              <w:rPr>
+                <w:noProof/>
+                <w:webHidden/>
+              </w:rPr>
+              <w:t>4</w:t>
+            </w:r>
+            <w:r>
+              <w:rPr>
+                <w:noProof/>
+                <w:webHidden/>
+              </w:rPr>
+              <w:fldChar w:fldCharType="end"/>
+            </w:r>
+          </w:hyperlink>
+        </w:p>
+        <w:p>
+          <w:pPr>
+            <w:pStyle w:val="Inhopg2"/>
+            <w:tabs>
+              <w:tab w:val="right" w:leader="dot" w:pos="9062"/>
+            </w:tabs>
+            <w:rPr>
+              <w:noProof/>
+            </w:rPr>
+          </w:pPr>
+          <w:hyperlink w:anchor="_Toc471999836" w:history="1">
+            <w:r>
+              <w:rPr>
+                <w:rStyle w:val="Hyperlink"/>
+                <w:rFonts w:ascii="Berlin Sans FB" w:hAnsi="Berlin Sans FB"/>
+                <w:noProof/>
+              </w:rPr>
+              <w:t>Decisions</w:t>
+            </w:r>
+            <w:r>
+              <w:rPr>
+                <w:noProof/>
+                <w:webHidden/>
+              </w:rPr>
+              <w:tab/>
+            </w:r>
+            <w:r>
+              <w:rPr>
+                <w:noProof/>
+                <w:webHidden/>
+              </w:rPr>
+              <w:fldChar w:fldCharType="begin"/>
+            </w:r>
+            <w:r>
+              <w:rPr>
+                <w:noProof/>
+                <w:webHidden/>
+              </w:rPr>
+              <w:instrText xml:space="preserve"> PAGEREF _Toc471999836 \h </w:instrText>
+            </w:r>
+            <w:r>
+              <w:rPr>
+                <w:noProof/>
+                <w:webHidden/>
+              </w:rPr>
+            </w:r>
+            <w:r>
+              <w:rPr>
+                <w:noProof/>
+                <w:webHidden/>
+              </w:rPr>
+              <w:fldChar w:fldCharType="separate"/>
+            </w:r>
+            <w:r>
+              <w:rPr>
+                <w:noProof/>
+                <w:webHidden/>
+              </w:rPr>
+              <w:t>4</w:t>
+            </w:r>
+            <w:r>
+              <w:rPr>
+                <w:noProof/>
+                <w:webHidden/>
+              </w:rPr>
+              <w:fldChar w:fldCharType="end"/>
+            </w:r>
+          </w:hyperlink>
+        </w:p>
+        <w:p>
+          <w:pPr>
+            <w:pStyle w:val="Inhopg2"/>
+            <w:tabs>
+              <w:tab w:val="right" w:leader="dot" w:pos="9062"/>
+            </w:tabs>
+            <w:rPr>
+              <w:noProof/>
+            </w:rPr>
+          </w:pPr>
+          <w:hyperlink w:anchor="_Toc471999837" w:history="1">
+            <w:r>
+              <w:rPr>
+                <w:rStyle w:val="Hyperlink"/>
+                <w:rFonts w:ascii="Berlin Sans FB" w:hAnsi="Berlin Sans FB"/>
+                <w:noProof/>
+              </w:rPr>
+              <w:t>UML</w:t>
+            </w:r>
+            <w:r>
+              <w:rPr>
+                <w:noProof/>
+                <w:webHidden/>
+              </w:rPr>
+              <w:tab/>
+            </w:r>
+            <w:r>
+              <w:rPr>
+                <w:noProof/>
+                <w:webHidden/>
+              </w:rPr>
+              <w:fldChar w:fldCharType="begin"/>
+            </w:r>
+            <w:r>
+              <w:rPr>
+                <w:noProof/>
+                <w:webHidden/>
+              </w:rPr>
+              <w:instrText xml:space="preserve"> PAGEREF _Toc471999837 \h </w:instrText>
+            </w:r>
+            <w:r>
+              <w:rPr>
+                <w:noProof/>
+                <w:webHidden/>
+              </w:rPr>
+            </w:r>
+            <w:r>
+              <w:rPr>
+                <w:noProof/>
+                <w:webHidden/>
+              </w:rPr>
+              <w:fldChar w:fldCharType="separate"/>
+            </w:r>
+            <w:r>
+              <w:rPr>
+                <w:noProof/>
+                <w:webHidden/>
+              </w:rPr>
+              <w:t>4</w:t>
+            </w:r>
+            <w:r>
+              <w:rPr>
+                <w:noProof/>
+                <w:webHidden/>
+              </w:rPr>
+              <w:fldChar w:fldCharType="end"/>
+            </w:r>
+          </w:hyperlink>
+        </w:p>
+        <w:p>
+          <w:pPr>
+            <w:pStyle w:val="Inhopg2"/>
+            <w:tabs>
+              <w:tab w:val="right" w:leader="dot" w:pos="9062"/>
+            </w:tabs>
+            <w:rPr>
+              <w:noProof/>
+            </w:rPr>
+          </w:pPr>
+          <w:hyperlink w:anchor="_Toc471999838" w:history="1">
+            <w:r>
+              <w:rPr>
+                <w:rStyle w:val="Hyperlink"/>
+                <w:rFonts w:ascii="Berlin Sans FB" w:hAnsi="Berlin Sans FB"/>
+                <w:noProof/>
+              </w:rPr>
+              <w:t>Test Coverage</w:t>
+            </w:r>
+            <w:r>
+              <w:rPr>
+                <w:noProof/>
+                <w:webHidden/>
+              </w:rPr>
+              <w:tab/>
+            </w:r>
+            <w:r>
+              <w:rPr>
+                <w:noProof/>
+                <w:webHidden/>
+              </w:rPr>
+              <w:fldChar w:fldCharType="begin"/>
+            </w:r>
+            <w:r>
+              <w:rPr>
+                <w:noProof/>
+                <w:webHidden/>
+              </w:rPr>
+              <w:instrText xml:space="preserve"> PAGEREF _Toc471999838 \h </w:instrText>
             </w:r>
             <w:r>
               <w:rPr>
@@ -854,7 +1290,7 @@
               <w:noProof/>
             </w:rPr>
           </w:pPr>
-          <w:hyperlink w:anchor="_Toc471983927" w:history="1">
+          <w:hyperlink w:anchor="_Toc471999839" w:history="1">
             <w:r>
               <w:rPr>
                 <w:rStyle w:val="Hyperlink"/>
@@ -882,7 +1318,7 @@
                 <w:noProof/>
                 <w:webHidden/>
               </w:rPr>
-              <w:instrText xml:space="preserve"> PAGEREF _Toc471983927 \h </w:instrText>
+              <w:instrText xml:space="preserve"> PAGEREF _Toc471999839 \h </w:instrText>
             </w:r>
             <w:r>
               <w:rPr>
@@ -923,7 +1359,7 @@
               <w:noProof/>
             </w:rPr>
           </w:pPr>
-          <w:hyperlink w:anchor="_Toc471983928" w:history="1">
+          <w:hyperlink w:anchor="_Toc471999840" w:history="1">
             <w:r>
               <w:rPr>
                 <w:rStyle w:val="Hyperlink"/>
@@ -951,7 +1387,145 @@
                 <w:noProof/>
                 <w:webHidden/>
               </w:rPr>
-              <w:instrText xml:space="preserve"> PAGEREF _Toc471983928 \h </w:instrText>
+              <w:instrText xml:space="preserve"> PAGEREF _Toc471999840 \h </w:instrText>
+            </w:r>
+            <w:r>
+              <w:rPr>
+                <w:noProof/>
+                <w:webHidden/>
+              </w:rPr>
+            </w:r>
+            <w:r>
+              <w:rPr>
+                <w:noProof/>
+                <w:webHidden/>
+              </w:rPr>
+              <w:fldChar w:fldCharType="separate"/>
+            </w:r>
+            <w:r>
+              <w:rPr>
+                <w:noProof/>
+                <w:webHidden/>
+              </w:rPr>
+              <w:t>6</w:t>
+            </w:r>
+            <w:r>
+              <w:rPr>
+                <w:noProof/>
+                <w:webHidden/>
+              </w:rPr>
+              <w:fldChar w:fldCharType="end"/>
+            </w:r>
+          </w:hyperlink>
+        </w:p>
+        <w:p>
+          <w:pPr>
+            <w:pStyle w:val="Inhopg2"/>
+            <w:tabs>
+              <w:tab w:val="right" w:leader="dot" w:pos="9062"/>
+            </w:tabs>
+            <w:rPr>
+              <w:noProof/>
+            </w:rPr>
+          </w:pPr>
+          <w:hyperlink w:anchor="_Toc471999841" w:history="1">
+            <w:r>
+              <w:rPr>
+                <w:rStyle w:val="Hyperlink"/>
+                <w:rFonts w:ascii="Berlin Sans FB" w:hAnsi="Berlin Sans FB"/>
+                <w:noProof/>
+              </w:rPr>
+              <w:t>Improving our software</w:t>
+            </w:r>
+            <w:r>
+              <w:rPr>
+                <w:noProof/>
+                <w:webHidden/>
+              </w:rPr>
+              <w:tab/>
+            </w:r>
+            <w:r>
+              <w:rPr>
+                <w:noProof/>
+                <w:webHidden/>
+              </w:rPr>
+              <w:fldChar w:fldCharType="begin"/>
+            </w:r>
+            <w:r>
+              <w:rPr>
+                <w:noProof/>
+                <w:webHidden/>
+              </w:rPr>
+              <w:instrText xml:space="preserve"> PAGEREF _Toc471999841 \h </w:instrText>
+            </w:r>
+            <w:r>
+              <w:rPr>
+                <w:noProof/>
+                <w:webHidden/>
+              </w:rPr>
+            </w:r>
+            <w:r>
+              <w:rPr>
+                <w:noProof/>
+                <w:webHidden/>
+              </w:rPr>
+              <w:fldChar w:fldCharType="separate"/>
+            </w:r>
+            <w:r>
+              <w:rPr>
+                <w:noProof/>
+                <w:webHidden/>
+              </w:rPr>
+              <w:t>6</w:t>
+            </w:r>
+            <w:r>
+              <w:rPr>
+                <w:noProof/>
+                <w:webHidden/>
+              </w:rPr>
+              <w:fldChar w:fldCharType="end"/>
+            </w:r>
+          </w:hyperlink>
+        </w:p>
+        <w:p>
+          <w:pPr>
+            <w:pStyle w:val="Inhopg2"/>
+            <w:tabs>
+              <w:tab w:val="right" w:leader="dot" w:pos="9062"/>
+            </w:tabs>
+            <w:rPr>
+              <w:noProof/>
+            </w:rPr>
+          </w:pPr>
+          <w:hyperlink w:anchor="_Toc471999842" w:history="1">
+            <w:r>
+              <w:rPr>
+                <w:rStyle w:val="Hyperlink"/>
+                <w:rFonts w:ascii="Berlin Sans FB" w:hAnsi="Berlin Sans FB"/>
+                <w:noProof/>
+              </w:rPr>
+              <w:t>Improving the Process</w:t>
+            </w:r>
+            <w:r>
+              <w:rPr>
+                <w:noProof/>
+                <w:webHidden/>
+              </w:rPr>
+              <w:tab/>
+            </w:r>
+            <w:r>
+              <w:rPr>
+                <w:noProof/>
+                <w:webHidden/>
+              </w:rPr>
+              <w:fldChar w:fldCharType="begin"/>
+            </w:r>
+            <w:r>
+              <w:rPr>
+                <w:noProof/>
+                <w:webHidden/>
+              </w:rPr>
+              <w:instrText xml:space="preserve"> PAGEREF _Toc471999842 \h </w:instrText>
             </w:r>
             <w:r>
               <w:rPr>
@@ -995,6 +1569,10 @@
     </w:sdt>
     <w:p/>
     <w:p/>
+    <w:p>
+      <w:bookmarkStart w:id="1" w:name="_GoBack"/>
+      <w:bookmarkEnd w:id="1"/>
+    </w:p>
     <w:p/>
     <w:p/>
     <w:p/>
@@ -1003,15 +1581,13 @@
     <w:p/>
     <w:p/>
     <w:p/>
-    <w:p/>
-    <w:p/>
-    <w:p/>
-    <w:p/>
-    <w:p/>
-    <w:p/>
-    <w:p/>
-    <w:p/>
-    <w:p/>
+    <w:p>
+      <w:pPr>
+        <w:rPr>
+          <w:lang w:val="en-GB"/>
+        </w:rPr>
+      </w:pPr>
+    </w:p>
     <w:p>
       <w:pPr>
         <w:pStyle w:val="Kop1"/>
@@ -1020,175 +1596,1661 @@
           <w:color w:val="FF0000"/>
           <w:sz w:val="32"/>
           <w:szCs w:val="32"/>
-        </w:rPr>
-      </w:pPr>
-      <w:bookmarkStart w:id="1" w:name="_Toc471983925"/>
+          <w:lang w:val="en-GB"/>
+        </w:rPr>
+      </w:pPr>
+      <w:bookmarkStart w:id="2" w:name="_Toc471999829"/>
       <w:r>
         <w:rPr>
           <w:rFonts w:ascii="Berlin Sans FB Demi" w:hAnsi="Berlin Sans FB Demi"/>
           <w:color w:val="FF0000"/>
           <w:sz w:val="32"/>
           <w:szCs w:val="32"/>
+          <w:lang w:val="en-GB"/>
         </w:rPr>
         <w:lastRenderedPageBreak/>
-        <w:t>The course of the project</w:t>
-      </w:r>
-      <w:bookmarkEnd w:id="1"/>
-    </w:p>
-    <w:p/>
-    <w:p/>
-    <w:p/>
-    <w:p>
-      <w:bookmarkStart w:id="2" w:name="_GoBack"/>
-      <w:bookmarkEnd w:id="2"/>
-    </w:p>
-    <w:p/>
-    <w:p/>
-    <w:p/>
-    <w:p/>
-    <w:p/>
-    <w:p/>
-    <w:p/>
-    <w:p/>
-    <w:p/>
-    <w:p/>
-    <w:p/>
-    <w:p/>
-    <w:p/>
-    <w:p/>
-    <w:p/>
-    <w:p/>
-    <w:p/>
-    <w:p/>
-    <w:p/>
-    <w:p/>
-    <w:p/>
-    <w:p/>
-    <w:p/>
-    <w:p>
-      <w:pPr>
-        <w:pStyle w:val="Kop1"/>
+        <w:t>T</w:t>
+      </w:r>
+      <w:r>
         <w:rPr>
           <w:rFonts w:ascii="Berlin Sans FB Demi" w:hAnsi="Berlin Sans FB Demi"/>
           <w:color w:val="FF0000"/>
           <w:sz w:val="32"/>
           <w:szCs w:val="32"/>
-        </w:rPr>
-      </w:pPr>
-      <w:bookmarkStart w:id="3" w:name="_Toc471983926"/>
-      <w:r>
+          <w:lang w:val="en-GB"/>
+        </w:rPr>
+        <w:t>he course of the project</w:t>
+      </w:r>
+      <w:bookmarkEnd w:id="2"/>
+    </w:p>
+    <w:p>
+      <w:pPr>
+        <w:pStyle w:val="Geenafstand"/>
+        <w:rPr>
+          <w:rFonts w:ascii="Berlin Sans FB" w:hAnsi="Berlin Sans FB"/>
+          <w:color w:val="FF0000"/>
+          <w:sz w:val="28"/>
+          <w:szCs w:val="28"/>
+          <w:lang w:val="en-GB"/>
+        </w:rPr>
+      </w:pPr>
+      <w:r>
+        <w:rPr>
+          <w:rFonts w:ascii="Berlin Sans FB" w:hAnsi="Berlin Sans FB"/>
+          <w:color w:val="FF0000"/>
+          <w:sz w:val="28"/>
+          <w:szCs w:val="28"/>
+          <w:lang w:val="en-GB"/>
+        </w:rPr>
+        <w:t>Introduction</w:t>
+      </w:r>
+    </w:p>
+    <w:p>
+      <w:pPr>
+        <w:pStyle w:val="Geenafstand"/>
+        <w:rPr>
+          <w:lang w:val="en-GB"/>
+        </w:rPr>
+      </w:pPr>
+      <w:r>
+        <w:rPr>
+          <w:lang w:val="en-GB"/>
+        </w:rPr>
+        <w:t>In this part we will describe the course on our project, how we did the planning, how the communication within the group was, from a group perspective, not individually, we</w:t>
+      </w:r>
+      <w:r>
+        <w:rPr>
+          <w:lang w:val="en-GB"/>
+        </w:rPr>
+        <w:t xml:space="preserve"> wi</w:t>
+      </w:r>
+      <w:r>
+        <w:rPr>
+          <w:lang w:val="en-GB"/>
+        </w:rPr>
+        <w:t>ll talk about the meetings we</w:t>
+      </w:r>
+      <w:r>
+        <w:rPr>
+          <w:lang w:val="en-GB"/>
+        </w:rPr>
+        <w:t xml:space="preserve"> ha</w:t>
+      </w:r>
+      <w:r>
+        <w:rPr>
+          <w:lang w:val="en-GB"/>
+        </w:rPr>
+        <w:t>ve had with our customer, and last but not least, our experiences with the online Git repository hosting service GitHub.</w:t>
+      </w:r>
+    </w:p>
+    <w:p>
+      <w:pPr>
+        <w:pStyle w:val="Kop2"/>
+        <w:rPr>
+          <w:rFonts w:ascii="Berlin Sans FB" w:hAnsi="Berlin Sans FB"/>
+          <w:b w:val="0"/>
+          <w:color w:val="FF0000"/>
+          <w:sz w:val="28"/>
+          <w:szCs w:val="28"/>
+          <w:lang w:val="en-GB"/>
+        </w:rPr>
+      </w:pPr>
+      <w:bookmarkStart w:id="3" w:name="_Toc471999830"/>
+      <w:r>
+        <w:rPr>
+          <w:rFonts w:ascii="Berlin Sans FB" w:hAnsi="Berlin Sans FB"/>
+          <w:b w:val="0"/>
+          <w:color w:val="FF0000"/>
+          <w:sz w:val="28"/>
+          <w:szCs w:val="28"/>
+          <w:lang w:val="en-GB"/>
+        </w:rPr>
+        <w:t>Planning the first phases</w:t>
+      </w:r>
+      <w:bookmarkEnd w:id="3"/>
+    </w:p>
+    <w:p>
+      <w:pPr>
+        <w:pStyle w:val="Geenafstand"/>
+        <w:rPr>
+          <w:lang w:val="en-GB"/>
+        </w:rPr>
+      </w:pPr>
+      <w:r>
+        <w:rPr>
+          <w:lang w:val="en-GB"/>
+        </w:rPr>
+        <w:t>Le text</w:t>
+      </w:r>
+    </w:p>
+    <w:p>
+      <w:pPr>
+        <w:pStyle w:val="Kop2"/>
+        <w:rPr>
+          <w:rFonts w:ascii="Berlin Sans FB" w:hAnsi="Berlin Sans FB"/>
+          <w:b w:val="0"/>
+          <w:sz w:val="28"/>
+          <w:szCs w:val="28"/>
+          <w:lang w:val="en-GB"/>
+        </w:rPr>
+      </w:pPr>
+      <w:bookmarkStart w:id="4" w:name="_Toc471999831"/>
+      <w:r>
+        <w:rPr>
+          <w:rFonts w:ascii="Berlin Sans FB" w:hAnsi="Berlin Sans FB"/>
+          <w:b w:val="0"/>
+          <w:color w:val="FF0000"/>
+          <w:sz w:val="28"/>
+          <w:szCs w:val="28"/>
+          <w:lang w:val="en-GB"/>
+        </w:rPr>
+        <w:t>Communication within the group</w:t>
+      </w:r>
+      <w:bookmarkEnd w:id="4"/>
+    </w:p>
+    <w:p>
+      <w:pPr>
+        <w:pStyle w:val="Geenafstand"/>
+        <w:rPr>
+          <w:lang w:val="en-GB"/>
+        </w:rPr>
+      </w:pPr>
+      <w:r>
+        <w:rPr>
+          <w:lang w:val="en-GB"/>
+        </w:rPr>
+        <w:t>Le text</w:t>
+      </w:r>
+    </w:p>
+    <w:p>
+      <w:pPr>
+        <w:pStyle w:val="Kop2"/>
+        <w:rPr>
+          <w:rFonts w:ascii="Berlin Sans FB" w:hAnsi="Berlin Sans FB"/>
+          <w:b w:val="0"/>
+          <w:color w:val="FF0000"/>
+          <w:sz w:val="28"/>
+          <w:szCs w:val="28"/>
+          <w:lang w:val="en-GB"/>
+        </w:rPr>
+      </w:pPr>
+      <w:bookmarkStart w:id="5" w:name="_Toc471999832"/>
+      <w:r>
+        <w:rPr>
+          <w:rFonts w:ascii="Berlin Sans FB" w:hAnsi="Berlin Sans FB"/>
+          <w:b w:val="0"/>
+          <w:color w:val="FF0000"/>
+          <w:sz w:val="28"/>
+          <w:szCs w:val="28"/>
+          <w:lang w:val="en-GB"/>
+        </w:rPr>
+        <w:t>Meetings</w:t>
+      </w:r>
+      <w:bookmarkEnd w:id="5"/>
+    </w:p>
+    <w:p>
+      <w:pPr>
+        <w:pStyle w:val="Geenafstand"/>
+        <w:rPr>
+          <w:lang w:val="en-GB"/>
+        </w:rPr>
+      </w:pPr>
+      <w:r>
+        <w:rPr>
+          <w:lang w:val="en-GB"/>
+        </w:rPr>
+        <w:t>Le text</w:t>
+      </w:r>
+    </w:p>
+    <w:p>
+      <w:pPr>
+        <w:pStyle w:val="Kop2"/>
+        <w:rPr>
+          <w:rFonts w:ascii="Berlin Sans FB" w:hAnsi="Berlin Sans FB"/>
+          <w:b w:val="0"/>
+          <w:color w:val="FF0000"/>
+          <w:sz w:val="28"/>
+          <w:szCs w:val="28"/>
+          <w:lang w:val="en-GB"/>
+        </w:rPr>
+      </w:pPr>
+      <w:bookmarkStart w:id="6" w:name="_Toc471999833"/>
+      <w:r>
+        <w:rPr>
+          <w:rFonts w:ascii="Berlin Sans FB" w:hAnsi="Berlin Sans FB"/>
+          <w:b w:val="0"/>
+          <w:color w:val="FF0000"/>
+          <w:sz w:val="28"/>
+          <w:szCs w:val="28"/>
+          <w:lang w:val="en-GB"/>
+        </w:rPr>
+        <w:t>GitHub</w:t>
+      </w:r>
+      <w:bookmarkEnd w:id="6"/>
+    </w:p>
+    <w:p>
+      <w:pPr>
+        <w:pStyle w:val="Geenafstand"/>
+        <w:rPr>
+          <w:lang w:val="en-GB"/>
+        </w:rPr>
+      </w:pPr>
+      <w:r>
+        <w:rPr>
+          <w:lang w:val="en-GB"/>
+        </w:rPr>
+        <w:t>Le text</w:t>
+      </w:r>
+    </w:p>
+    <w:p>
+      <w:pPr>
+        <w:pStyle w:val="Geenafstand"/>
+        <w:rPr>
+          <w:lang w:val="en-GB"/>
+        </w:rPr>
+      </w:pPr>
+    </w:p>
+    <w:p>
+      <w:pPr>
+        <w:pStyle w:val="Geenafstand"/>
+        <w:rPr>
+          <w:lang w:val="en-GB"/>
+        </w:rPr>
+      </w:pPr>
+    </w:p>
+    <w:p>
+      <w:pPr>
+        <w:pStyle w:val="Geenafstand"/>
+        <w:rPr>
+          <w:lang w:val="en-GB"/>
+        </w:rPr>
+      </w:pPr>
+    </w:p>
+    <w:p>
+      <w:pPr>
+        <w:pStyle w:val="Geenafstand"/>
+        <w:rPr>
+          <w:lang w:val="en-GB"/>
+        </w:rPr>
+      </w:pPr>
+    </w:p>
+    <w:p>
+      <w:pPr>
+        <w:pStyle w:val="Geenafstand"/>
+        <w:rPr>
+          <w:lang w:val="en-GB"/>
+        </w:rPr>
+      </w:pPr>
+    </w:p>
+    <w:p>
+      <w:pPr>
+        <w:pStyle w:val="Geenafstand"/>
+        <w:rPr>
+          <w:lang w:val="en-GB"/>
+        </w:rPr>
+      </w:pPr>
+    </w:p>
+    <w:p>
+      <w:pPr>
+        <w:pStyle w:val="Geenafstand"/>
+        <w:rPr>
+          <w:lang w:val="en-GB"/>
+        </w:rPr>
+      </w:pPr>
+    </w:p>
+    <w:p>
+      <w:pPr>
+        <w:pStyle w:val="Geenafstand"/>
+        <w:rPr>
+          <w:lang w:val="en-GB"/>
+        </w:rPr>
+      </w:pPr>
+    </w:p>
+    <w:p>
+      <w:pPr>
+        <w:pStyle w:val="Geenafstand"/>
+        <w:rPr>
+          <w:lang w:val="en-GB"/>
+        </w:rPr>
+      </w:pPr>
+    </w:p>
+    <w:p>
+      <w:pPr>
+        <w:pStyle w:val="Geenafstand"/>
+        <w:rPr>
+          <w:lang w:val="en-GB"/>
+        </w:rPr>
+      </w:pPr>
+    </w:p>
+    <w:p>
+      <w:pPr>
+        <w:pStyle w:val="Geenafstand"/>
+        <w:rPr>
+          <w:lang w:val="en-GB"/>
+        </w:rPr>
+      </w:pPr>
+    </w:p>
+    <w:p>
+      <w:pPr>
+        <w:pStyle w:val="Geenafstand"/>
+        <w:rPr>
+          <w:lang w:val="en-GB"/>
+        </w:rPr>
+      </w:pPr>
+    </w:p>
+    <w:p>
+      <w:pPr>
+        <w:pStyle w:val="Geenafstand"/>
+        <w:rPr>
+          <w:lang w:val="en-GB"/>
+        </w:rPr>
+      </w:pPr>
+    </w:p>
+    <w:p>
+      <w:pPr>
+        <w:pStyle w:val="Geenafstand"/>
+        <w:rPr>
+          <w:lang w:val="en-GB"/>
+        </w:rPr>
+      </w:pPr>
+    </w:p>
+    <w:p>
+      <w:pPr>
+        <w:pStyle w:val="Geenafstand"/>
+        <w:rPr>
+          <w:lang w:val="en-GB"/>
+        </w:rPr>
+      </w:pPr>
+    </w:p>
+    <w:p>
+      <w:pPr>
+        <w:pStyle w:val="Geenafstand"/>
+        <w:rPr>
+          <w:lang w:val="en-GB"/>
+        </w:rPr>
+      </w:pPr>
+    </w:p>
+    <w:p>
+      <w:pPr>
+        <w:pStyle w:val="Geenafstand"/>
+        <w:rPr>
+          <w:lang w:val="en-GB"/>
+        </w:rPr>
+      </w:pPr>
+    </w:p>
+    <w:p>
+      <w:pPr>
+        <w:pStyle w:val="Geenafstand"/>
+        <w:rPr>
+          <w:lang w:val="en-GB"/>
+        </w:rPr>
+      </w:pPr>
+    </w:p>
+    <w:p>
+      <w:pPr>
+        <w:pStyle w:val="Geenafstand"/>
+        <w:rPr>
+          <w:lang w:val="en-GB"/>
+        </w:rPr>
+      </w:pPr>
+    </w:p>
+    <w:p>
+      <w:pPr>
+        <w:pStyle w:val="Geenafstand"/>
+        <w:rPr>
+          <w:lang w:val="en-GB"/>
+        </w:rPr>
+      </w:pPr>
+    </w:p>
+    <w:p>
+      <w:pPr>
+        <w:pStyle w:val="Geenafstand"/>
+        <w:rPr>
+          <w:lang w:val="en-GB"/>
+        </w:rPr>
+      </w:pPr>
+    </w:p>
+    <w:p>
+      <w:pPr>
+        <w:pStyle w:val="Geenafstand"/>
+        <w:rPr>
+          <w:lang w:val="en-GB"/>
+        </w:rPr>
+      </w:pPr>
+    </w:p>
+    <w:p>
+      <w:pPr>
+        <w:pStyle w:val="Geenafstand"/>
+        <w:rPr>
+          <w:lang w:val="en-GB"/>
+        </w:rPr>
+      </w:pPr>
+    </w:p>
+    <w:p>
+      <w:pPr>
+        <w:pStyle w:val="Geenafstand"/>
+        <w:rPr>
+          <w:lang w:val="en-GB"/>
+        </w:rPr>
+      </w:pPr>
+    </w:p>
+    <w:p>
+      <w:pPr>
+        <w:pStyle w:val="Geenafstand"/>
+        <w:rPr>
+          <w:lang w:val="en-GB"/>
+        </w:rPr>
+      </w:pPr>
+    </w:p>
+    <w:p>
+      <w:pPr>
+        <w:pStyle w:val="Geenafstand"/>
+        <w:rPr>
+          <w:lang w:val="en-GB"/>
+        </w:rPr>
+      </w:pPr>
+    </w:p>
+    <w:p>
+      <w:pPr>
+        <w:pStyle w:val="Geenafstand"/>
+        <w:rPr>
+          <w:lang w:val="en-GB"/>
+        </w:rPr>
+      </w:pPr>
+    </w:p>
+    <w:p>
+      <w:pPr>
+        <w:pStyle w:val="Geenafstand"/>
+        <w:rPr>
+          <w:lang w:val="en-GB"/>
+        </w:rPr>
+      </w:pPr>
+    </w:p>
+    <w:p>
+      <w:pPr>
+        <w:pStyle w:val="Geenafstand"/>
+        <w:rPr>
+          <w:lang w:val="en-GB"/>
+        </w:rPr>
+      </w:pPr>
+    </w:p>
+    <w:p>
+      <w:pPr>
+        <w:pStyle w:val="Geenafstand"/>
+        <w:rPr>
+          <w:lang w:val="en-GB"/>
+        </w:rPr>
+      </w:pPr>
+    </w:p>
+    <w:p>
+      <w:pPr>
+        <w:pStyle w:val="Geenafstand"/>
+        <w:rPr>
+          <w:lang w:val="en-GB"/>
+        </w:rPr>
+      </w:pPr>
+    </w:p>
+    <w:p>
+      <w:pPr>
+        <w:pStyle w:val="Geenafstand"/>
+        <w:rPr>
+          <w:lang w:val="en-GB"/>
+        </w:rPr>
+      </w:pPr>
+    </w:p>
+    <w:p>
+      <w:pPr>
+        <w:pStyle w:val="Geenafstand"/>
+        <w:rPr>
+          <w:lang w:val="en-GB"/>
+        </w:rPr>
+      </w:pPr>
+    </w:p>
+    <w:p>
+      <w:pPr>
+        <w:pStyle w:val="Kop1"/>
         <w:rPr>
           <w:rFonts w:ascii="Berlin Sans FB Demi" w:hAnsi="Berlin Sans FB Demi"/>
           <w:color w:val="FF0000"/>
           <w:sz w:val="32"/>
           <w:szCs w:val="32"/>
-        </w:rPr>
-        <w:lastRenderedPageBreak/>
-        <w:t>Design</w:t>
-      </w:r>
-      <w:bookmarkEnd w:id="3"/>
-    </w:p>
-    <w:p/>
-    <w:p/>
-    <w:p/>
-    <w:p/>
-    <w:p/>
-    <w:p/>
-    <w:p/>
-    <w:p/>
-    <w:p/>
-    <w:p/>
-    <w:p/>
-    <w:p/>
-    <w:p/>
-    <w:p/>
-    <w:p/>
-    <w:p/>
-    <w:p/>
-    <w:p/>
-    <w:p/>
-    <w:p/>
-    <w:p/>
-    <w:p/>
-    <w:p/>
-    <w:p/>
-    <w:p/>
-    <w:p/>
-    <w:p/>
-    <w:p>
-      <w:pPr>
-        <w:pStyle w:val="Kop1"/>
+          <w:lang w:val="en-GB"/>
+        </w:rPr>
+      </w:pPr>
+      <w:bookmarkStart w:id="7" w:name="_Toc471999834"/>
+      <w:r>
         <w:rPr>
           <w:rFonts w:ascii="Berlin Sans FB Demi" w:hAnsi="Berlin Sans FB Demi"/>
           <w:color w:val="FF0000"/>
           <w:sz w:val="32"/>
           <w:szCs w:val="32"/>
-        </w:rPr>
-      </w:pPr>
-      <w:bookmarkStart w:id="4" w:name="_Toc471983927"/>
-      <w:r>
+          <w:lang w:val="en-GB"/>
+        </w:rPr>
+        <w:lastRenderedPageBreak/>
+        <w:t>Design</w:t>
+      </w:r>
+      <w:bookmarkEnd w:id="7"/>
+    </w:p>
+    <w:p>
+      <w:pPr>
+        <w:pStyle w:val="Geenafstand"/>
+        <w:rPr>
+          <w:rFonts w:ascii="Berlin Sans FB" w:hAnsi="Berlin Sans FB"/>
+          <w:color w:val="FF0000"/>
+          <w:sz w:val="28"/>
+          <w:szCs w:val="28"/>
+          <w:lang w:val="en-GB"/>
+        </w:rPr>
+      </w:pPr>
+      <w:r>
+        <w:rPr>
+          <w:rFonts w:ascii="Berlin Sans FB" w:hAnsi="Berlin Sans FB"/>
+          <w:color w:val="FF0000"/>
+          <w:sz w:val="28"/>
+          <w:szCs w:val="28"/>
+          <w:lang w:val="en-GB"/>
+        </w:rPr>
+        <w:t>Introduction</w:t>
+      </w:r>
+    </w:p>
+    <w:p>
+      <w:pPr>
+        <w:pStyle w:val="Geenafstand"/>
+        <w:rPr>
+          <w:lang w:val="en-GB"/>
+        </w:rPr>
+      </w:pPr>
+      <w:r>
+        <w:rPr>
+          <w:lang w:val="en-GB"/>
+        </w:rPr>
+        <w:t>In this part we will talk about the designing phase of our program, and the design of our final product. We</w:t>
+      </w:r>
+      <w:r>
+        <w:rPr>
+          <w:lang w:val="en-GB"/>
+        </w:rPr>
+        <w:t xml:space="preserve"> wi</w:t>
+      </w:r>
+      <w:r>
+        <w:rPr>
+          <w:lang w:val="en-GB"/>
+        </w:rPr>
+        <w:t>ll let you know what problems we</w:t>
+      </w:r>
+      <w:r>
+        <w:rPr>
+          <w:lang w:val="en-GB"/>
+        </w:rPr>
+        <w:t xml:space="preserve"> ha</w:t>
+      </w:r>
+      <w:r>
+        <w:rPr>
+          <w:lang w:val="en-GB"/>
+        </w:rPr>
+        <w:t>ve encountered during the development, what decisions we</w:t>
+      </w:r>
+      <w:r>
+        <w:rPr>
+          <w:lang w:val="en-GB"/>
+        </w:rPr>
+        <w:t xml:space="preserve"> ha</w:t>
+      </w:r>
+      <w:r>
+        <w:rPr>
+          <w:lang w:val="en-GB"/>
+        </w:rPr>
+        <w:t>ve made and why, how we created the UML and lastly the test coverage of our final product.</w:t>
+      </w:r>
+    </w:p>
+    <w:p>
+      <w:pPr>
+        <w:pStyle w:val="Kop2"/>
+        <w:rPr>
+          <w:rFonts w:ascii="Berlin Sans FB" w:hAnsi="Berlin Sans FB"/>
+          <w:b w:val="0"/>
+          <w:color w:val="FF0000"/>
+          <w:sz w:val="28"/>
+          <w:szCs w:val="28"/>
+          <w:lang w:val="en-GB"/>
+        </w:rPr>
+      </w:pPr>
+      <w:bookmarkStart w:id="8" w:name="_Toc471999835"/>
+      <w:r>
+        <w:rPr>
+          <w:rFonts w:ascii="Berlin Sans FB" w:hAnsi="Berlin Sans FB"/>
+          <w:b w:val="0"/>
+          <w:color w:val="FF0000"/>
+          <w:sz w:val="28"/>
+          <w:szCs w:val="28"/>
+          <w:lang w:val="en-GB"/>
+        </w:rPr>
+        <w:t>Problems we encountered</w:t>
+      </w:r>
+      <w:bookmarkEnd w:id="8"/>
+    </w:p>
+    <w:p>
+      <w:pPr>
+        <w:pStyle w:val="Geenafstand"/>
+        <w:rPr>
+          <w:lang w:val="en-GB"/>
+        </w:rPr>
+      </w:pPr>
+      <w:r>
+        <w:rPr>
+          <w:lang w:val="en-GB"/>
+        </w:rPr>
+        <w:t>Le text</w:t>
+      </w:r>
+    </w:p>
+    <w:p>
+      <w:pPr>
+        <w:pStyle w:val="Kop2"/>
+        <w:rPr>
+          <w:rFonts w:ascii="Berlin Sans FB" w:hAnsi="Berlin Sans FB"/>
+          <w:b w:val="0"/>
+          <w:color w:val="FF0000"/>
+          <w:sz w:val="28"/>
+          <w:szCs w:val="28"/>
+          <w:lang w:val="en-GB"/>
+        </w:rPr>
+      </w:pPr>
+      <w:bookmarkStart w:id="9" w:name="_Toc471999836"/>
+      <w:r>
+        <w:rPr>
+          <w:rFonts w:ascii="Berlin Sans FB" w:hAnsi="Berlin Sans FB"/>
+          <w:b w:val="0"/>
+          <w:color w:val="FF0000"/>
+          <w:sz w:val="28"/>
+          <w:szCs w:val="28"/>
+          <w:lang w:val="en-GB"/>
+        </w:rPr>
+        <w:t>Decisions</w:t>
+      </w:r>
+      <w:bookmarkEnd w:id="9"/>
+    </w:p>
+    <w:p>
+      <w:pPr>
+        <w:pStyle w:val="Geenafstand"/>
+        <w:rPr>
+          <w:lang w:val="en-GB"/>
+        </w:rPr>
+      </w:pPr>
+      <w:r>
+        <w:rPr>
+          <w:lang w:val="en-GB"/>
+        </w:rPr>
+        <w:t>Le text</w:t>
+      </w:r>
+    </w:p>
+    <w:p>
+      <w:pPr>
+        <w:pStyle w:val="Kop2"/>
+        <w:rPr>
+          <w:rFonts w:ascii="Berlin Sans FB" w:hAnsi="Berlin Sans FB"/>
+          <w:b w:val="0"/>
+          <w:color w:val="FF0000"/>
+          <w:sz w:val="28"/>
+          <w:szCs w:val="28"/>
+          <w:lang w:val="en-GB"/>
+        </w:rPr>
+      </w:pPr>
+      <w:bookmarkStart w:id="10" w:name="_Toc471999837"/>
+      <w:r>
+        <w:rPr>
+          <w:rFonts w:ascii="Berlin Sans FB" w:hAnsi="Berlin Sans FB"/>
+          <w:b w:val="0"/>
+          <w:color w:val="FF0000"/>
+          <w:sz w:val="28"/>
+          <w:szCs w:val="28"/>
+          <w:lang w:val="en-GB"/>
+        </w:rPr>
+        <w:t>UML</w:t>
+      </w:r>
+      <w:bookmarkEnd w:id="10"/>
+    </w:p>
+    <w:p>
+      <w:pPr>
+        <w:pStyle w:val="Geenafstand"/>
+        <w:rPr>
+          <w:lang w:val="en-GB"/>
+        </w:rPr>
+      </w:pPr>
+      <w:r>
+        <w:rPr>
+          <w:lang w:val="en-GB"/>
+        </w:rPr>
+        <w:t>Le text</w:t>
+      </w:r>
+    </w:p>
+    <w:p>
+      <w:pPr>
+        <w:pStyle w:val="Kop2"/>
+        <w:rPr>
+          <w:rFonts w:ascii="Berlin Sans FB" w:hAnsi="Berlin Sans FB"/>
+          <w:b w:val="0"/>
+          <w:color w:val="FF0000"/>
+          <w:sz w:val="28"/>
+          <w:szCs w:val="28"/>
+          <w:lang w:val="en-GB"/>
+        </w:rPr>
+      </w:pPr>
+      <w:bookmarkStart w:id="11" w:name="_Toc471999838"/>
+      <w:r>
+        <w:rPr>
+          <w:rFonts w:ascii="Berlin Sans FB" w:hAnsi="Berlin Sans FB"/>
+          <w:b w:val="0"/>
+          <w:color w:val="FF0000"/>
+          <w:sz w:val="28"/>
+          <w:szCs w:val="28"/>
+          <w:lang w:val="en-GB"/>
+        </w:rPr>
+        <w:t>Test Coverage</w:t>
+      </w:r>
+      <w:bookmarkEnd w:id="11"/>
+    </w:p>
+    <w:p>
+      <w:pPr>
+        <w:pStyle w:val="Geenafstand"/>
+        <w:rPr>
+          <w:lang w:val="en-GB"/>
+        </w:rPr>
+      </w:pPr>
+      <w:r>
+        <w:rPr>
+          <w:lang w:val="en-GB"/>
+        </w:rPr>
+        <w:t>Le text</w:t>
+      </w:r>
+    </w:p>
+    <w:p>
+      <w:pPr>
+        <w:pStyle w:val="Geenafstand"/>
+        <w:rPr>
+          <w:lang w:val="en-GB"/>
+        </w:rPr>
+      </w:pPr>
+    </w:p>
+    <w:p>
+      <w:pPr>
+        <w:pStyle w:val="Geenafstand"/>
+        <w:rPr>
+          <w:lang w:val="en-GB"/>
+        </w:rPr>
+      </w:pPr>
+    </w:p>
+    <w:p>
+      <w:pPr>
+        <w:pStyle w:val="Geenafstand"/>
+        <w:rPr>
+          <w:lang w:val="en-GB"/>
+        </w:rPr>
+      </w:pPr>
+    </w:p>
+    <w:p>
+      <w:pPr>
+        <w:pStyle w:val="Geenafstand"/>
+        <w:rPr>
+          <w:lang w:val="en-GB"/>
+        </w:rPr>
+      </w:pPr>
+    </w:p>
+    <w:p>
+      <w:pPr>
+        <w:pStyle w:val="Geenafstand"/>
+        <w:rPr>
+          <w:lang w:val="en-GB"/>
+        </w:rPr>
+      </w:pPr>
+    </w:p>
+    <w:p>
+      <w:pPr>
+        <w:pStyle w:val="Geenafstand"/>
+        <w:rPr>
+          <w:lang w:val="en-GB"/>
+        </w:rPr>
+      </w:pPr>
+    </w:p>
+    <w:p>
+      <w:pPr>
+        <w:pStyle w:val="Geenafstand"/>
+        <w:rPr>
+          <w:lang w:val="en-GB"/>
+        </w:rPr>
+      </w:pPr>
+    </w:p>
+    <w:p>
+      <w:pPr>
+        <w:pStyle w:val="Geenafstand"/>
+        <w:rPr>
+          <w:lang w:val="en-GB"/>
+        </w:rPr>
+      </w:pPr>
+    </w:p>
+    <w:p>
+      <w:pPr>
+        <w:pStyle w:val="Geenafstand"/>
+        <w:rPr>
+          <w:lang w:val="en-GB"/>
+        </w:rPr>
+      </w:pPr>
+    </w:p>
+    <w:p>
+      <w:pPr>
+        <w:pStyle w:val="Geenafstand"/>
+        <w:rPr>
+          <w:lang w:val="en-GB"/>
+        </w:rPr>
+      </w:pPr>
+    </w:p>
+    <w:p>
+      <w:pPr>
+        <w:pStyle w:val="Geenafstand"/>
+        <w:rPr>
+          <w:lang w:val="en-GB"/>
+        </w:rPr>
+      </w:pPr>
+    </w:p>
+    <w:p>
+      <w:pPr>
+        <w:pStyle w:val="Geenafstand"/>
+        <w:rPr>
+          <w:lang w:val="en-GB"/>
+        </w:rPr>
+      </w:pPr>
+    </w:p>
+    <w:p>
+      <w:pPr>
+        <w:pStyle w:val="Geenafstand"/>
+        <w:rPr>
+          <w:lang w:val="en-GB"/>
+        </w:rPr>
+      </w:pPr>
+    </w:p>
+    <w:p>
+      <w:pPr>
+        <w:pStyle w:val="Geenafstand"/>
+        <w:rPr>
+          <w:lang w:val="en-GB"/>
+        </w:rPr>
+      </w:pPr>
+    </w:p>
+    <w:p>
+      <w:pPr>
+        <w:pStyle w:val="Geenafstand"/>
+        <w:rPr>
+          <w:lang w:val="en-GB"/>
+        </w:rPr>
+      </w:pPr>
+    </w:p>
+    <w:p>
+      <w:pPr>
+        <w:pStyle w:val="Geenafstand"/>
+        <w:rPr>
+          <w:lang w:val="en-GB"/>
+        </w:rPr>
+      </w:pPr>
+    </w:p>
+    <w:p>
+      <w:pPr>
+        <w:pStyle w:val="Geenafstand"/>
+        <w:rPr>
+          <w:lang w:val="en-GB"/>
+        </w:rPr>
+      </w:pPr>
+    </w:p>
+    <w:p>
+      <w:pPr>
+        <w:pStyle w:val="Geenafstand"/>
+        <w:rPr>
+          <w:lang w:val="en-GB"/>
+        </w:rPr>
+      </w:pPr>
+    </w:p>
+    <w:p>
+      <w:pPr>
+        <w:pStyle w:val="Geenafstand"/>
+        <w:rPr>
+          <w:lang w:val="en-GB"/>
+        </w:rPr>
+      </w:pPr>
+    </w:p>
+    <w:p>
+      <w:pPr>
+        <w:pStyle w:val="Geenafstand"/>
+        <w:rPr>
+          <w:lang w:val="en-GB"/>
+        </w:rPr>
+      </w:pPr>
+    </w:p>
+    <w:p>
+      <w:pPr>
+        <w:pStyle w:val="Geenafstand"/>
+        <w:rPr>
+          <w:lang w:val="en-GB"/>
+        </w:rPr>
+      </w:pPr>
+    </w:p>
+    <w:p>
+      <w:pPr>
+        <w:pStyle w:val="Geenafstand"/>
+        <w:rPr>
+          <w:lang w:val="en-GB"/>
+        </w:rPr>
+      </w:pPr>
+    </w:p>
+    <w:p>
+      <w:pPr>
+        <w:pStyle w:val="Geenafstand"/>
+        <w:rPr>
+          <w:lang w:val="en-GB"/>
+        </w:rPr>
+      </w:pPr>
+    </w:p>
+    <w:p>
+      <w:pPr>
+        <w:pStyle w:val="Geenafstand"/>
+        <w:rPr>
+          <w:lang w:val="en-GB"/>
+        </w:rPr>
+      </w:pPr>
+    </w:p>
+    <w:p>
+      <w:pPr>
+        <w:pStyle w:val="Geenafstand"/>
+        <w:rPr>
+          <w:lang w:val="en-GB"/>
+        </w:rPr>
+      </w:pPr>
+    </w:p>
+    <w:p>
+      <w:pPr>
+        <w:pStyle w:val="Geenafstand"/>
+        <w:rPr>
+          <w:lang w:val="en-GB"/>
+        </w:rPr>
+      </w:pPr>
+    </w:p>
+    <w:p>
+      <w:pPr>
+        <w:pStyle w:val="Geenafstand"/>
+        <w:rPr>
+          <w:lang w:val="en-GB"/>
+        </w:rPr>
+      </w:pPr>
+    </w:p>
+    <w:p>
+      <w:pPr>
+        <w:pStyle w:val="Geenafstand"/>
+        <w:rPr>
+          <w:lang w:val="en-GB"/>
+        </w:rPr>
+      </w:pPr>
+    </w:p>
+    <w:p>
+      <w:pPr>
+        <w:pStyle w:val="Geenafstand"/>
+        <w:rPr>
+          <w:lang w:val="en-GB"/>
+        </w:rPr>
+      </w:pPr>
+    </w:p>
+    <w:p>
+      <w:pPr>
+        <w:pStyle w:val="Geenafstand"/>
+        <w:rPr>
+          <w:lang w:val="en-GB"/>
+        </w:rPr>
+      </w:pPr>
+    </w:p>
+    <w:p>
+      <w:pPr>
+        <w:pStyle w:val="Geenafstand"/>
+        <w:rPr>
+          <w:lang w:val="en-GB"/>
+        </w:rPr>
+      </w:pPr>
+    </w:p>
+    <w:p>
+      <w:pPr>
+        <w:pStyle w:val="Geenafstand"/>
+        <w:rPr>
+          <w:lang w:val="en-GB"/>
+        </w:rPr>
+      </w:pPr>
+    </w:p>
+    <w:p>
+      <w:pPr>
+        <w:pStyle w:val="Geenafstand"/>
+        <w:rPr>
+          <w:lang w:val="en-GB"/>
+        </w:rPr>
+      </w:pPr>
+    </w:p>
+    <w:p>
+      <w:pPr>
+        <w:pStyle w:val="Kop1"/>
         <w:rPr>
           <w:rFonts w:ascii="Berlin Sans FB Demi" w:hAnsi="Berlin Sans FB Demi"/>
           <w:color w:val="FF0000"/>
           <w:sz w:val="32"/>
           <w:szCs w:val="32"/>
-        </w:rPr>
-        <w:lastRenderedPageBreak/>
-        <w:t>Extra’s</w:t>
-      </w:r>
-      <w:bookmarkEnd w:id="4"/>
-    </w:p>
-    <w:p/>
-    <w:p/>
-    <w:p/>
-    <w:p/>
-    <w:p/>
-    <w:p/>
-    <w:p/>
-    <w:p/>
-    <w:p/>
-    <w:p/>
-    <w:p/>
-    <w:p/>
-    <w:p/>
-    <w:p/>
-    <w:p/>
-    <w:p/>
-    <w:p/>
-    <w:p/>
-    <w:p/>
-    <w:p/>
-    <w:p/>
-    <w:p/>
-    <w:p/>
-    <w:p/>
-    <w:p/>
-    <w:p/>
-    <w:p/>
-    <w:p>
-      <w:pPr>
-        <w:pStyle w:val="Kop1"/>
+          <w:lang w:val="en-GB"/>
+        </w:rPr>
+      </w:pPr>
+      <w:bookmarkStart w:id="12" w:name="_Toc471999839"/>
+      <w:r>
         <w:rPr>
           <w:rFonts w:ascii="Berlin Sans FB Demi" w:hAnsi="Berlin Sans FB Demi"/>
           <w:color w:val="FF0000"/>
           <w:sz w:val="32"/>
           <w:szCs w:val="32"/>
-        </w:rPr>
-      </w:pPr>
-      <w:bookmarkStart w:id="5" w:name="_Toc471983928"/>
-      <w:proofErr w:type="spellStart"/>
-      <w:r>
+          <w:lang w:val="en-GB"/>
+        </w:rPr>
+        <w:lastRenderedPageBreak/>
+        <w:t>Extra’s</w:t>
+      </w:r>
+      <w:bookmarkEnd w:id="12"/>
+    </w:p>
+    <w:p>
+      <w:pPr>
+        <w:pStyle w:val="Geenafstand"/>
+        <w:rPr>
+          <w:rFonts w:ascii="Berlin Sans FB" w:hAnsi="Berlin Sans FB"/>
+          <w:color w:val="FF0000"/>
+          <w:sz w:val="28"/>
+          <w:szCs w:val="28"/>
+          <w:lang w:val="en-GB"/>
+        </w:rPr>
+      </w:pPr>
+      <w:r>
+        <w:rPr>
+          <w:rFonts w:ascii="Berlin Sans FB" w:hAnsi="Berlin Sans FB"/>
+          <w:color w:val="FF0000"/>
+          <w:sz w:val="28"/>
+          <w:szCs w:val="28"/>
+          <w:lang w:val="en-GB"/>
+        </w:rPr>
+        <w:t>Introduction</w:t>
+      </w:r>
+    </w:p>
+    <w:p>
+      <w:pPr>
+        <w:pStyle w:val="Geenafstand"/>
+        <w:rPr>
+          <w:lang w:val="en-GB"/>
+        </w:rPr>
+      </w:pPr>
+      <w:r>
+        <w:rPr>
+          <w:lang w:val="en-GB"/>
+        </w:rPr>
+        <w:t>In this part, we</w:t>
+      </w:r>
+      <w:r>
+        <w:rPr>
+          <w:lang w:val="en-GB"/>
+        </w:rPr>
+        <w:t xml:space="preserve"> wi</w:t>
+      </w:r>
+      <w:r>
+        <w:rPr>
+          <w:lang w:val="en-GB"/>
+        </w:rPr>
+        <w:t>ll describe the extra features that we</w:t>
+      </w:r>
+      <w:r>
+        <w:rPr>
+          <w:lang w:val="en-GB"/>
+        </w:rPr>
+        <w:t xml:space="preserve"> ha</w:t>
+      </w:r>
+      <w:r>
+        <w:rPr>
+          <w:lang w:val="en-GB"/>
+        </w:rPr>
+        <w:t>ve implemented in our final product, how they work and why we</w:t>
+      </w:r>
+      <w:r>
+        <w:rPr>
+          <w:lang w:val="en-GB"/>
+        </w:rPr>
+        <w:t xml:space="preserve"> ha</w:t>
+      </w:r>
+      <w:r>
+        <w:rPr>
+          <w:lang w:val="en-GB"/>
+        </w:rPr>
+        <w:t>ve chosen this feature over other possible features that also could have been added instead.</w:t>
+      </w:r>
+    </w:p>
+    <w:p>
+      <w:pPr>
+        <w:pStyle w:val="Geenafstand"/>
+        <w:rPr>
+          <w:b/>
+          <w:lang w:val="en-GB"/>
+        </w:rPr>
+      </w:pPr>
+    </w:p>
+    <w:p>
+      <w:pPr>
+        <w:pStyle w:val="Geenafstand"/>
+        <w:rPr>
+          <w:b/>
+          <w:lang w:val="en-GB"/>
+        </w:rPr>
+      </w:pPr>
+    </w:p>
+    <w:p>
+      <w:pPr>
+        <w:pStyle w:val="Geenafstand"/>
+        <w:rPr>
+          <w:b/>
+          <w:lang w:val="en-GB"/>
+        </w:rPr>
+      </w:pPr>
+    </w:p>
+    <w:p>
+      <w:pPr>
+        <w:pStyle w:val="Geenafstand"/>
+        <w:rPr>
+          <w:b/>
+          <w:lang w:val="en-GB"/>
+        </w:rPr>
+      </w:pPr>
+    </w:p>
+    <w:p>
+      <w:pPr>
+        <w:pStyle w:val="Geenafstand"/>
+        <w:rPr>
+          <w:b/>
+          <w:lang w:val="en-GB"/>
+        </w:rPr>
+      </w:pPr>
+    </w:p>
+    <w:p>
+      <w:pPr>
+        <w:pStyle w:val="Geenafstand"/>
+        <w:rPr>
+          <w:b/>
+          <w:lang w:val="en-GB"/>
+        </w:rPr>
+      </w:pPr>
+    </w:p>
+    <w:p>
+      <w:pPr>
+        <w:pStyle w:val="Geenafstand"/>
+        <w:rPr>
+          <w:b/>
+          <w:lang w:val="en-GB"/>
+        </w:rPr>
+      </w:pPr>
+    </w:p>
+    <w:p>
+      <w:pPr>
+        <w:pStyle w:val="Geenafstand"/>
+        <w:rPr>
+          <w:lang w:val="en-GB"/>
+        </w:rPr>
+      </w:pPr>
+    </w:p>
+    <w:p>
+      <w:pPr>
+        <w:pStyle w:val="Geenafstand"/>
+        <w:rPr>
+          <w:lang w:val="en-GB"/>
+        </w:rPr>
+      </w:pPr>
+    </w:p>
+    <w:p>
+      <w:pPr>
+        <w:pStyle w:val="Geenafstand"/>
+        <w:rPr>
+          <w:lang w:val="en-GB"/>
+        </w:rPr>
+      </w:pPr>
+    </w:p>
+    <w:p>
+      <w:pPr>
+        <w:pStyle w:val="Geenafstand"/>
+        <w:rPr>
+          <w:lang w:val="en-GB"/>
+        </w:rPr>
+      </w:pPr>
+    </w:p>
+    <w:p>
+      <w:pPr>
+        <w:pStyle w:val="Geenafstand"/>
+        <w:rPr>
+          <w:lang w:val="en-GB"/>
+        </w:rPr>
+      </w:pPr>
+    </w:p>
+    <w:p>
+      <w:pPr>
+        <w:pStyle w:val="Geenafstand"/>
+        <w:rPr>
+          <w:lang w:val="en-GB"/>
+        </w:rPr>
+      </w:pPr>
+    </w:p>
+    <w:p>
+      <w:pPr>
+        <w:pStyle w:val="Geenafstand"/>
+        <w:rPr>
+          <w:lang w:val="en-GB"/>
+        </w:rPr>
+      </w:pPr>
+    </w:p>
+    <w:p>
+      <w:pPr>
+        <w:pStyle w:val="Geenafstand"/>
+        <w:rPr>
+          <w:lang w:val="en-GB"/>
+        </w:rPr>
+      </w:pPr>
+    </w:p>
+    <w:p>
+      <w:pPr>
+        <w:pStyle w:val="Geenafstand"/>
+        <w:rPr>
+          <w:lang w:val="en-GB"/>
+        </w:rPr>
+      </w:pPr>
+    </w:p>
+    <w:p>
+      <w:pPr>
+        <w:pStyle w:val="Geenafstand"/>
+        <w:rPr>
+          <w:lang w:val="en-GB"/>
+        </w:rPr>
+      </w:pPr>
+    </w:p>
+    <w:p>
+      <w:pPr>
+        <w:pStyle w:val="Geenafstand"/>
+        <w:rPr>
+          <w:lang w:val="en-GB"/>
+        </w:rPr>
+      </w:pPr>
+    </w:p>
+    <w:p>
+      <w:pPr>
+        <w:pStyle w:val="Geenafstand"/>
+        <w:rPr>
+          <w:lang w:val="en-GB"/>
+        </w:rPr>
+      </w:pPr>
+    </w:p>
+    <w:p>
+      <w:pPr>
+        <w:pStyle w:val="Geenafstand"/>
+        <w:rPr>
+          <w:lang w:val="en-GB"/>
+        </w:rPr>
+      </w:pPr>
+    </w:p>
+    <w:p>
+      <w:pPr>
+        <w:pStyle w:val="Geenafstand"/>
+        <w:rPr>
+          <w:lang w:val="en-GB"/>
+        </w:rPr>
+      </w:pPr>
+    </w:p>
+    <w:p>
+      <w:pPr>
+        <w:pStyle w:val="Geenafstand"/>
+        <w:rPr>
+          <w:lang w:val="en-GB"/>
+        </w:rPr>
+      </w:pPr>
+    </w:p>
+    <w:p>
+      <w:pPr>
+        <w:pStyle w:val="Geenafstand"/>
+        <w:rPr>
+          <w:lang w:val="en-GB"/>
+        </w:rPr>
+      </w:pPr>
+    </w:p>
+    <w:p>
+      <w:pPr>
+        <w:pStyle w:val="Geenafstand"/>
+        <w:rPr>
+          <w:lang w:val="en-GB"/>
+        </w:rPr>
+      </w:pPr>
+    </w:p>
+    <w:p>
+      <w:pPr>
+        <w:pStyle w:val="Geenafstand"/>
+        <w:rPr>
+          <w:lang w:val="en-GB"/>
+        </w:rPr>
+      </w:pPr>
+    </w:p>
+    <w:p>
+      <w:pPr>
+        <w:pStyle w:val="Geenafstand"/>
+        <w:rPr>
+          <w:lang w:val="en-GB"/>
+        </w:rPr>
+      </w:pPr>
+    </w:p>
+    <w:p>
+      <w:pPr>
+        <w:pStyle w:val="Geenafstand"/>
+        <w:rPr>
+          <w:lang w:val="en-GB"/>
+        </w:rPr>
+      </w:pPr>
+    </w:p>
+    <w:p>
+      <w:pPr>
+        <w:pStyle w:val="Geenafstand"/>
+        <w:rPr>
+          <w:lang w:val="en-GB"/>
+        </w:rPr>
+      </w:pPr>
+    </w:p>
+    <w:p>
+      <w:pPr>
+        <w:pStyle w:val="Geenafstand"/>
+        <w:rPr>
+          <w:lang w:val="en-GB"/>
+        </w:rPr>
+      </w:pPr>
+    </w:p>
+    <w:p>
+      <w:pPr>
+        <w:pStyle w:val="Geenafstand"/>
+        <w:rPr>
+          <w:lang w:val="en-GB"/>
+        </w:rPr>
+      </w:pPr>
+    </w:p>
+    <w:p>
+      <w:pPr>
+        <w:pStyle w:val="Geenafstand"/>
+        <w:rPr>
+          <w:lang w:val="en-GB"/>
+        </w:rPr>
+      </w:pPr>
+    </w:p>
+    <w:p>
+      <w:pPr>
+        <w:pStyle w:val="Geenafstand"/>
+        <w:rPr>
+          <w:lang w:val="en-GB"/>
+        </w:rPr>
+      </w:pPr>
+    </w:p>
+    <w:p>
+      <w:pPr>
+        <w:pStyle w:val="Geenafstand"/>
+        <w:rPr>
+          <w:lang w:val="en-GB"/>
+        </w:rPr>
+      </w:pPr>
+    </w:p>
+    <w:p>
+      <w:pPr>
+        <w:pStyle w:val="Geenafstand"/>
+        <w:rPr>
+          <w:lang w:val="en-GB"/>
+        </w:rPr>
+      </w:pPr>
+    </w:p>
+    <w:p>
+      <w:pPr>
+        <w:pStyle w:val="Geenafstand"/>
+        <w:rPr>
+          <w:lang w:val="en-GB"/>
+        </w:rPr>
+      </w:pPr>
+    </w:p>
+    <w:p>
+      <w:pPr>
+        <w:pStyle w:val="Geenafstand"/>
+        <w:rPr>
+          <w:lang w:val="en-GB"/>
+        </w:rPr>
+      </w:pPr>
+    </w:p>
+    <w:p>
+      <w:pPr>
+        <w:pStyle w:val="Geenafstand"/>
+        <w:rPr>
+          <w:lang w:val="en-GB"/>
+        </w:rPr>
+      </w:pPr>
+    </w:p>
+    <w:p>
+      <w:pPr>
+        <w:pStyle w:val="Geenafstand"/>
+        <w:rPr>
+          <w:lang w:val="en-GB"/>
+        </w:rPr>
+      </w:pPr>
+    </w:p>
+    <w:p>
+      <w:pPr>
+        <w:pStyle w:val="Geenafstand"/>
+        <w:rPr>
+          <w:lang w:val="en-GB"/>
+        </w:rPr>
+      </w:pPr>
+    </w:p>
+    <w:p>
+      <w:pPr>
+        <w:pStyle w:val="Geenafstand"/>
+        <w:rPr>
+          <w:lang w:val="en-GB"/>
+        </w:rPr>
+      </w:pPr>
+    </w:p>
+    <w:p>
+      <w:pPr>
+        <w:pStyle w:val="Geenafstand"/>
+        <w:rPr>
+          <w:lang w:val="en-GB"/>
+        </w:rPr>
+      </w:pPr>
+    </w:p>
+    <w:p>
+      <w:pPr>
+        <w:pStyle w:val="Geenafstand"/>
+        <w:rPr>
+          <w:lang w:val="en-GB"/>
+        </w:rPr>
+      </w:pPr>
+    </w:p>
+    <w:p>
+      <w:pPr>
+        <w:pStyle w:val="Geenafstand"/>
+        <w:rPr>
+          <w:lang w:val="en-GB"/>
+        </w:rPr>
+      </w:pPr>
+    </w:p>
+    <w:p>
+      <w:pPr>
+        <w:pStyle w:val="Geenafstand"/>
+        <w:rPr>
+          <w:lang w:val="en-GB"/>
+        </w:rPr>
+      </w:pPr>
+    </w:p>
+    <w:p>
+      <w:pPr>
+        <w:pStyle w:val="Geenafstand"/>
+        <w:rPr>
+          <w:lang w:val="en-GB"/>
+        </w:rPr>
+      </w:pPr>
+    </w:p>
+    <w:p>
+      <w:pPr>
+        <w:pStyle w:val="Geenafstand"/>
+        <w:rPr>
+          <w:lang w:val="en-GB"/>
+        </w:rPr>
+      </w:pPr>
+    </w:p>
+    <w:p>
+      <w:pPr>
+        <w:pStyle w:val="Kop1"/>
         <w:rPr>
           <w:rFonts w:ascii="Berlin Sans FB Demi" w:hAnsi="Berlin Sans FB Demi"/>
           <w:color w:val="FF0000"/>
           <w:sz w:val="32"/>
           <w:szCs w:val="32"/>
+          <w:lang w:val="en-GB"/>
+        </w:rPr>
+      </w:pPr>
+      <w:bookmarkStart w:id="13" w:name="_Toc471999840"/>
+      <w:r>
+        <w:rPr>
+          <w:rFonts w:ascii="Berlin Sans FB Demi" w:hAnsi="Berlin Sans FB Demi"/>
+          <w:color w:val="FF0000"/>
+          <w:sz w:val="32"/>
+          <w:szCs w:val="32"/>
+          <w:lang w:val="en-GB"/>
         </w:rPr>
         <w:lastRenderedPageBreak/>
         <w:t>Improvement</w:t>
       </w:r>
-      <w:bookmarkEnd w:id="5"/>
-      <w:proofErr w:type="spellEnd"/>
+      <w:bookmarkEnd w:id="13"/>
+    </w:p>
+    <w:p>
+      <w:pPr>
+        <w:pStyle w:val="Geenafstand"/>
+        <w:rPr>
+          <w:rFonts w:ascii="Berlin Sans FB" w:hAnsi="Berlin Sans FB"/>
+          <w:color w:val="FF0000"/>
+          <w:sz w:val="28"/>
+          <w:szCs w:val="28"/>
+          <w:lang w:val="en-GB"/>
+        </w:rPr>
+      </w:pPr>
+      <w:r>
+        <w:rPr>
+          <w:rFonts w:ascii="Berlin Sans FB" w:hAnsi="Berlin Sans FB"/>
+          <w:color w:val="FF0000"/>
+          <w:sz w:val="28"/>
+          <w:szCs w:val="28"/>
+          <w:lang w:val="en-GB"/>
+        </w:rPr>
+        <w:t>Introduction</w:t>
+      </w:r>
+    </w:p>
+    <w:p>
+      <w:pPr>
+        <w:pStyle w:val="Geenafstand"/>
+        <w:rPr>
+          <w:lang w:val="en-GB"/>
+        </w:rPr>
+      </w:pPr>
+      <w:r>
+        <w:rPr>
+          <w:lang w:val="en-GB"/>
+        </w:rPr>
+        <w:t>In this part we will talk about</w:t>
+      </w:r>
+      <w:r>
+        <w:rPr>
+          <w:lang w:val="en-GB"/>
+        </w:rPr>
+        <w:t xml:space="preserve"> where our final product lacks, what we could have improved, and maybe what we should have improved. Also we will talk about the process, what went bad, and what we can do in future projects to improve the situation, or prevent these situations from happening at all.</w:t>
+      </w:r>
+    </w:p>
+    <w:p>
+      <w:pPr>
+        <w:pStyle w:val="Kop2"/>
+        <w:rPr>
+          <w:rFonts w:ascii="Berlin Sans FB" w:hAnsi="Berlin Sans FB"/>
+          <w:b w:val="0"/>
+          <w:color w:val="FF0000"/>
+          <w:sz w:val="28"/>
+          <w:szCs w:val="28"/>
+          <w:lang w:val="en-GB"/>
+        </w:rPr>
+      </w:pPr>
+      <w:bookmarkStart w:id="14" w:name="_Toc471999841"/>
+      <w:r>
+        <w:rPr>
+          <w:rFonts w:ascii="Berlin Sans FB" w:hAnsi="Berlin Sans FB"/>
+          <w:b w:val="0"/>
+          <w:color w:val="FF0000"/>
+          <w:sz w:val="28"/>
+          <w:szCs w:val="28"/>
+          <w:lang w:val="en-GB"/>
+        </w:rPr>
+        <w:t>Improving our software</w:t>
+      </w:r>
+      <w:bookmarkEnd w:id="14"/>
+    </w:p>
+    <w:p>
+      <w:pPr>
+        <w:pStyle w:val="Geenafstand"/>
+        <w:rPr>
+          <w:lang w:val="en-GB"/>
+        </w:rPr>
+      </w:pPr>
+      <w:r>
+        <w:rPr>
+          <w:lang w:val="en-GB"/>
+        </w:rPr>
+        <w:t xml:space="preserve">Le </w:t>
+      </w:r>
+      <w:r>
+        <w:rPr>
+          <w:lang w:val="en-GB"/>
+        </w:rPr>
+        <w:t>text</w:t>
+      </w:r>
+    </w:p>
+    <w:p>
+      <w:pPr>
+        <w:pStyle w:val="Kop2"/>
+        <w:rPr>
+          <w:rFonts w:ascii="Berlin Sans FB" w:hAnsi="Berlin Sans FB"/>
+          <w:b w:val="0"/>
+          <w:color w:val="FF0000"/>
+          <w:sz w:val="28"/>
+          <w:szCs w:val="28"/>
+          <w:lang w:val="en-GB"/>
+        </w:rPr>
+      </w:pPr>
+      <w:bookmarkStart w:id="15" w:name="_Toc471999842"/>
+      <w:r>
+        <w:rPr>
+          <w:rFonts w:ascii="Berlin Sans FB" w:hAnsi="Berlin Sans FB"/>
+          <w:b w:val="0"/>
+          <w:color w:val="FF0000"/>
+          <w:sz w:val="28"/>
+          <w:szCs w:val="28"/>
+          <w:lang w:val="en-GB"/>
+        </w:rPr>
+        <w:t>Improving the Process</w:t>
+      </w:r>
+      <w:bookmarkEnd w:id="15"/>
+    </w:p>
+    <w:p>
+      <w:pPr>
+        <w:pStyle w:val="Geenafstand"/>
+        <w:rPr>
+          <w:lang w:val="en-GB"/>
+        </w:rPr>
+      </w:pPr>
+      <w:r>
+        <w:rPr>
+          <w:lang w:val="en-GB"/>
+        </w:rPr>
+        <w:t>Le text</w:t>
+      </w:r>
     </w:p>
     <w:sectPr>
       <w:footerReference w:type="default" r:id="rId9"/>
@@ -1236,6 +3298,7 @@
         <w:docPartUnique/>
       </w:docPartObj>
     </w:sdtPr>
+    <w:sdtEndPr/>
     <w:sdtContent>
       <w:p>
         <w:pPr>
@@ -1244,6 +3307,7 @@
         <w:r>
           <w:rPr>
             <w:noProof/>
+            <w:lang w:val="en-GB" w:eastAsia="en-GB"/>
           </w:rPr>
           <mc:AlternateContent>
             <mc:Choice Requires="wpg">
@@ -1331,7 +3395,7 @@
                                     <w:noProof/>
                                     <w:color w:val="8C8C8C" w:themeColor="background1" w:themeShade="8C"/>
                                   </w:rPr>
-                                  <w:t>4</w:t>
+                                  <w:t>2</w:t>
                                 </w:r>
                                 <w:r>
                                   <w:rPr>
@@ -1468,7 +3532,7 @@
                               <w:noProof/>
                               <w:color w:val="8C8C8C" w:themeColor="background1" w:themeShade="8C"/>
                             </w:rPr>
-                            <w:t>4</w:t>
+                            <w:t>2</w:t>
                           </w:r>
                           <w:r>
                             <w:rPr>
@@ -1950,9 +4014,34 @@
       <w:szCs w:val="28"/>
     </w:rPr>
   </w:style>
+  <w:style w:type="paragraph" w:styleId="Kop2">
+    <w:name w:val="heading 2"/>
+    <w:basedOn w:val="Standaard"/>
+    <w:next w:val="Standaard"/>
+    <w:link w:val="Kop2Char"/>
+    <w:uiPriority w:val="9"/>
+    <w:unhideWhenUsed/>
+    <w:qFormat/>
+    <w:rsid w:val="009F1BE6"/>
+    <w:pPr>
+      <w:keepNext/>
+      <w:keepLines/>
+      <w:spacing w:before="200" w:after="0"/>
+      <w:outlineLvl w:val="1"/>
+    </w:pPr>
+    <w:rPr>
+      <w:rFonts w:asciiTheme="majorHAnsi" w:eastAsiaTheme="majorEastAsia" w:hAnsiTheme="majorHAnsi" w:cstheme="majorBidi"/>
+      <w:b/>
+      <w:bCs/>
+      <w:color w:val="4F81BD" w:themeColor="accent1"/>
+      <w:sz w:val="26"/>
+      <w:szCs w:val="26"/>
+    </w:rPr>
+  </w:style>
   <w:style w:type="character" w:default="1" w:styleId="Standaardalinea-lettertype">
     <w:name w:val="Default Paragraph Font"/>
     <w:uiPriority w:val="1"/>
+    <w:semiHidden/>
     <w:unhideWhenUsed/>
   </w:style>
   <w:style w:type="table" w:default="1" w:styleId="Standaardtabel">
@@ -2076,7 +4165,6 @@
     <w:next w:val="Standaard"/>
     <w:autoRedefine/>
     <w:uiPriority w:val="39"/>
-    <w:semiHidden/>
     <w:unhideWhenUsed/>
     <w:qFormat/>
     <w:rsid w:val="008C3CE0"/>
@@ -2164,6 +4252,21 @@
     <w:rPr>
       <w:color w:val="0000FF" w:themeColor="hyperlink"/>
       <w:u w:val="single"/>
+    </w:rPr>
+  </w:style>
+  <w:style w:type="character" w:customStyle="1" w:styleId="Kop2Char">
+    <w:name w:val="Kop 2 Char"/>
+    <w:basedOn w:val="Standaardalinea-lettertype"/>
+    <w:link w:val="Kop2"/>
+    <w:uiPriority w:val="9"/>
+    <w:rsid w:val="009F1BE6"/>
+    <w:rPr>
+      <w:rFonts w:asciiTheme="majorHAnsi" w:eastAsiaTheme="majorEastAsia" w:hAnsiTheme="majorHAnsi" w:cstheme="majorBidi"/>
+      <w:b/>
+      <w:bCs/>
+      <w:color w:val="4F81BD" w:themeColor="accent1"/>
+      <w:sz w:val="26"/>
+      <w:szCs w:val="26"/>
     </w:rPr>
   </w:style>
 </w:styles>
@@ -2352,9 +4455,34 @@
       <w:szCs w:val="28"/>
     </w:rPr>
   </w:style>
+  <w:style w:type="paragraph" w:styleId="Kop2">
+    <w:name w:val="heading 2"/>
+    <w:basedOn w:val="Standaard"/>
+    <w:next w:val="Standaard"/>
+    <w:link w:val="Kop2Char"/>
+    <w:uiPriority w:val="9"/>
+    <w:unhideWhenUsed/>
+    <w:qFormat/>
+    <w:rsid w:val="009F1BE6"/>
+    <w:pPr>
+      <w:keepNext/>
+      <w:keepLines/>
+      <w:spacing w:before="200" w:after="0"/>
+      <w:outlineLvl w:val="1"/>
+    </w:pPr>
+    <w:rPr>
+      <w:rFonts w:asciiTheme="majorHAnsi" w:eastAsiaTheme="majorEastAsia" w:hAnsiTheme="majorHAnsi" w:cstheme="majorBidi"/>
+      <w:b/>
+      <w:bCs/>
+      <w:color w:val="4F81BD" w:themeColor="accent1"/>
+      <w:sz w:val="26"/>
+      <w:szCs w:val="26"/>
+    </w:rPr>
+  </w:style>
   <w:style w:type="character" w:default="1" w:styleId="Standaardalinea-lettertype">
     <w:name w:val="Default Paragraph Font"/>
     <w:uiPriority w:val="1"/>
+    <w:semiHidden/>
     <w:unhideWhenUsed/>
   </w:style>
   <w:style w:type="table" w:default="1" w:styleId="Standaardtabel">
@@ -2478,7 +4606,6 @@
     <w:next w:val="Standaard"/>
     <w:autoRedefine/>
     <w:uiPriority w:val="39"/>
-    <w:semiHidden/>
     <w:unhideWhenUsed/>
     <w:qFormat/>
     <w:rsid w:val="008C3CE0"/>
@@ -2568,520 +4695,22 @@
       <w:u w:val="single"/>
     </w:rPr>
   </w:style>
-</w:styles>
-</file>
-
-<file path=word/glossary/document.xml><?xml version="1.0" encoding="utf-8"?>
-<w:glossaryDocument xmlns:wpc="http://schemas.microsoft.com/office/word/2010/wordprocessingCanvas" xmlns:mc="http://schemas.openxmlformats.org/markup-compatibility/2006" xmlns:o="urn:schemas-microsoft-com:office:office" xmlns:r="http://schemas.openxmlformats.org/officeDocument/2006/relationships" xmlns:m="http://schemas.openxmlformats.org/officeDocument/2006/math" xmlns:v="urn:schemas-microsoft-com:vml" xmlns:wp14="http://schemas.microsoft.com/office/word/2010/wordprocessingDrawing" xmlns:wp="http://schemas.openxmlformats.org/drawingml/2006/wordprocessingDrawing" xmlns:w10="urn:schemas-microsoft-com:office:word" xmlns:w="http://schemas.openxmlformats.org/wordprocessingml/2006/main" xmlns:w14="http://schemas.microsoft.com/office/word/2010/wordml" xmlns:wpg="http://schemas.microsoft.com/office/word/2010/wordprocessingGroup" xmlns:wpi="http://schemas.microsoft.com/office/word/2010/wordprocessingInk" xmlns:wne="http://schemas.microsoft.com/office/word/2006/wordml" xmlns:wps="http://schemas.microsoft.com/office/word/2010/wordprocessingShape" mc:Ignorable="w14 wp14"/>
-</file>
-
-<file path=word/glossary/fontTable.xml><?xml version="1.0" encoding="utf-8"?>
-<w:fonts xmlns:mc="http://schemas.openxmlformats.org/markup-compatibility/2006" xmlns:r="http://schemas.openxmlformats.org/officeDocument/2006/relationships" xmlns:w="http://schemas.openxmlformats.org/wordprocessingml/2006/main" xmlns:w14="http://schemas.microsoft.com/office/word/2010/wordml" mc:Ignorable="w14">
-  <w:font w:name="Calibri">
-    <w:panose1 w:val="020F0502020204030204"/>
-    <w:charset w:val="00"/>
-    <w:family w:val="swiss"/>
-    <w:pitch w:val="variable"/>
-    <w:sig w:usb0="E0002AFF" w:usb1="C000247B" w:usb2="00000009" w:usb3="00000000" w:csb0="000001FF" w:csb1="00000000"/>
-  </w:font>
-  <w:font w:name="Courier New">
-    <w:panose1 w:val="02070309020205020404"/>
-    <w:charset w:val="00"/>
-    <w:family w:val="modern"/>
-    <w:pitch w:val="fixed"/>
-    <w:sig w:usb0="E0002EFF" w:usb1="C0007843" w:usb2="00000009" w:usb3="00000000" w:csb0="000001FF" w:csb1="00000000"/>
-  </w:font>
-  <w:font w:name="Times New Roman">
-    <w:panose1 w:val="02020603050405020304"/>
-    <w:charset w:val="00"/>
-    <w:family w:val="roman"/>
-    <w:pitch w:val="variable"/>
-    <w:sig w:usb0="E0002EFF" w:usb1="C000785B" w:usb2="00000009" w:usb3="00000000" w:csb0="000001FF" w:csb1="00000000"/>
-  </w:font>
-  <w:font w:name="Wingdings">
-    <w:panose1 w:val="05000000000000000000"/>
-    <w:charset w:val="02"/>
-    <w:family w:val="auto"/>
-    <w:pitch w:val="variable"/>
-    <w:sig w:usb0="00000000" w:usb1="10000000" w:usb2="00000000" w:usb3="00000000" w:csb0="80000000" w:csb1="00000000"/>
-  </w:font>
-  <w:font w:name="Symbol">
-    <w:panose1 w:val="05050102010706020507"/>
-    <w:charset w:val="02"/>
-    <w:family w:val="roman"/>
-    <w:pitch w:val="variable"/>
-    <w:sig w:usb0="00000000" w:usb1="10000000" w:usb2="00000000" w:usb3="00000000" w:csb0="80000000" w:csb1="00000000"/>
-  </w:font>
-  <w:font w:name="Cambria">
-    <w:panose1 w:val="02040503050406030204"/>
-    <w:charset w:val="00"/>
-    <w:family w:val="roman"/>
-    <w:pitch w:val="variable"/>
-    <w:sig w:usb0="E00002FF" w:usb1="400004FF" w:usb2="00000000" w:usb3="00000000" w:csb0="0000019F" w:csb1="00000000"/>
-  </w:font>
-  <w:font w:name="Tahoma">
-    <w:panose1 w:val="020B0604030504040204"/>
-    <w:charset w:val="00"/>
-    <w:family w:val="swiss"/>
-    <w:pitch w:val="variable"/>
-    <w:sig w:usb0="E1002EFF" w:usb1="C000605B" w:usb2="00000029" w:usb3="00000000" w:csb0="000101FF" w:csb1="00000000"/>
-  </w:font>
-  <w:font w:name="Berlin Sans FB Demi">
-    <w:panose1 w:val="020E0802020502020306"/>
-    <w:charset w:val="00"/>
-    <w:family w:val="swiss"/>
-    <w:pitch w:val="variable"/>
-    <w:sig w:usb0="00000003" w:usb1="00000000" w:usb2="00000000" w:usb3="00000000" w:csb0="00000001" w:csb1="00000000"/>
-  </w:font>
-</w:fonts>
-</file>
-
-<file path=word/glossary/settings.xml><?xml version="1.0" encoding="utf-8"?>
-<w:settings xmlns:mc="http://schemas.openxmlformats.org/markup-compatibility/2006" xmlns:o="urn:schemas-microsoft-com:office:office" xmlns:r="http://schemas.openxmlformats.org/officeDocument/2006/relationships" xmlns:m="http://schemas.openxmlformats.org/officeDocument/2006/math" xmlns:v="urn:schemas-microsoft-com:vml" xmlns:w10="urn:schemas-microsoft-com:office:word" xmlns:w="http://schemas.openxmlformats.org/wordprocessingml/2006/main" xmlns:w14="http://schemas.microsoft.com/office/word/2010/wordml" xmlns:sl="http://schemas.openxmlformats.org/schemaLibrary/2006/main" mc:Ignorable="w14">
-  <w:view w:val="normal"/>
-  <w:defaultTabStop w:val="720"/>
-  <w:characterSpacingControl w:val="doNotCompress"/>
-  <w:compat>
-    <w:useFELayout/>
-    <w:compatSetting w:name="compatibilityMode" w:uri="http://schemas.microsoft.com/office/word" w:val="14"/>
-    <w:compatSetting w:name="overrideTableStyleFontSizeAndJustification" w:uri="http://schemas.microsoft.com/office/word" w:val="1"/>
-    <w:compatSetting w:name="enableOpenTypeFeatures" w:uri="http://schemas.microsoft.com/office/word" w:val="1"/>
-    <w:compatSetting w:name="doNotFlipMirrorIndents" w:uri="http://schemas.microsoft.com/office/word" w:val="1"/>
-  </w:compat>
-  <w:rsids>
-    <w:rsidRoot w:val="004A1860"/>
-    <w:rsid w:val="004A1860"/>
-    <w:rsid w:val="00E01762"/>
-  </w:rsids>
-  <m:mathPr>
-    <m:mathFont m:val="Cambria Math"/>
-    <m:brkBin m:val="before"/>
-    <m:brkBinSub m:val="--"/>
-    <m:smallFrac m:val="0"/>
-    <m:dispDef/>
-    <m:lMargin m:val="0"/>
-    <m:rMargin m:val="0"/>
-    <m:defJc m:val="centerGroup"/>
-    <m:wrapIndent m:val="1440"/>
-    <m:intLim m:val="subSup"/>
-    <m:naryLim m:val="undOvr"/>
-  </m:mathPr>
-  <w:themeFontLang w:val="en-GB"/>
-  <w:clrSchemeMapping w:bg1="light1" w:t1="dark1" w:bg2="light2" w:t2="dark2" w:accent1="accent1" w:accent2="accent2" w:accent3="accent3" w:accent4="accent4" w:accent5="accent5" w:accent6="accent6" w:hyperlink="hyperlink" w:followedHyperlink="followedHyperlink"/>
-  <w:decimalSymbol w:val="."/>
-  <w:listSeparator w:val=","/>
-</w:settings>
-</file>
-
-<file path=word/glossary/styles.xml><?xml version="1.0" encoding="utf-8"?>
-<w:styles xmlns:mc="http://schemas.openxmlformats.org/markup-compatibility/2006" xmlns:r="http://schemas.openxmlformats.org/officeDocument/2006/relationships" xmlns:w="http://schemas.openxmlformats.org/wordprocessingml/2006/main" xmlns:w14="http://schemas.microsoft.com/office/word/2010/wordml" mc:Ignorable="w14">
-  <w:docDefaults>
-    <w:rPrDefault>
-      <w:rPr>
-        <w:rFonts w:asciiTheme="minorHAnsi" w:eastAsiaTheme="minorEastAsia" w:hAnsiTheme="minorHAnsi" w:cstheme="minorBidi"/>
-        <w:sz w:val="22"/>
-        <w:szCs w:val="22"/>
-        <w:lang w:val="en-GB" w:eastAsia="en-GB" w:bidi="ar-SA"/>
-      </w:rPr>
-    </w:rPrDefault>
-    <w:pPrDefault>
-      <w:pPr>
-        <w:spacing w:after="200" w:line="276" w:lineRule="auto"/>
-      </w:pPr>
-    </w:pPrDefault>
-  </w:docDefaults>
-  <w:latentStyles w:defLockedState="0" w:defUIPriority="99" w:defSemiHidden="1" w:defUnhideWhenUsed="1" w:defQFormat="0" w:count="267">
-    <w:lsdException w:name="Normal" w:semiHidden="0" w:uiPriority="0" w:unhideWhenUsed="0" w:qFormat="1"/>
-    <w:lsdException w:name="heading 1" w:semiHidden="0" w:uiPriority="9" w:unhideWhenUsed="0" w:qFormat="1"/>
-    <w:lsdException w:name="heading 2" w:uiPriority="9" w:qFormat="1"/>
-    <w:lsdException w:name="heading 3" w:uiPriority="9" w:qFormat="1"/>
-    <w:lsdException w:name="heading 4" w:uiPriority="9" w:qFormat="1"/>
-    <w:lsdException w:name="heading 5" w:uiPriority="9" w:qFormat="1"/>
-    <w:lsdException w:name="heading 6" w:uiPriority="9" w:qFormat="1"/>
-    <w:lsdException w:name="heading 7" w:uiPriority="9" w:qFormat="1"/>
-    <w:lsdException w:name="heading 8" w:uiPriority="9" w:qFormat="1"/>
-    <w:lsdException w:name="heading 9" w:uiPriority="9" w:qFormat="1"/>
-    <w:lsdException w:name="toc 1" w:uiPriority="39"/>
-    <w:lsdException w:name="toc 2" w:uiPriority="39"/>
-    <w:lsdException w:name="toc 3" w:uiPriority="39"/>
-    <w:lsdException w:name="toc 4" w:uiPriority="39"/>
-    <w:lsdException w:name="toc 5" w:uiPriority="39"/>
-    <w:lsdException w:name="toc 6" w:uiPriority="39"/>
-    <w:lsdException w:name="toc 7" w:uiPriority="39"/>
-    <w:lsdException w:name="toc 8" w:uiPriority="39"/>
-    <w:lsdException w:name="toc 9" w:uiPriority="39"/>
-    <w:lsdException w:name="caption" w:uiPriority="35" w:qFormat="1"/>
-    <w:lsdException w:name="Title" w:semiHidden="0" w:uiPriority="10" w:unhideWhenUsed="0" w:qFormat="1"/>
-    <w:lsdException w:name="Default Paragraph Font" w:uiPriority="1"/>
-    <w:lsdException w:name="Subtitle" w:semiHidden="0" w:uiPriority="11" w:unhideWhenUsed="0" w:qFormat="1"/>
-    <w:lsdException w:name="Strong" w:semiHidden="0" w:uiPriority="22" w:unhideWhenUsed="0" w:qFormat="1"/>
-    <w:lsdException w:name="Emphasis" w:semiHidden="0" w:uiPriority="20" w:unhideWhenUsed="0" w:qFormat="1"/>
-    <w:lsdException w:name="Table Grid" w:semiHidden="0" w:uiPriority="59" w:unhideWhenUsed="0"/>
-    <w:lsdException w:name="Placeholder Text" w:unhideWhenUsed="0"/>
-    <w:lsdException w:name="No Spacing" w:semiHidden="0" w:uiPriority="1" w:unhideWhenUsed="0" w:qFormat="1"/>
-    <w:lsdException w:name="Light Shading" w:semiHidden="0" w:uiPriority="60" w:unhideWhenUsed="0"/>
-    <w:lsdException w:name="Light List" w:semiHidden="0" w:uiPriority="61" w:unhideWhenUsed="0"/>
-    <w:lsdException w:name="Light Grid" w:semiHidden="0" w:uiPriority="62" w:unhideWhenUsed="0"/>
-    <w:lsdException w:name="Medium Shading 1" w:semiHidden="0" w:uiPriority="63" w:unhideWhenUsed="0"/>
-    <w:lsdException w:name="Medium Shading 2" w:semiHidden="0" w:uiPriority="64" w:unhideWhenUsed="0"/>
-    <w:lsdException w:name="Medium List 1" w:semiHidden="0" w:uiPriority="65" w:unhideWhenUsed="0"/>
-    <w:lsdException w:name="Medium List 2" w:semiHidden="0" w:uiPriority="66" w:unhideWhenUsed="0"/>
-    <w:lsdException w:name="Medium Grid 1" w:semiHidden="0" w:uiPriority="67" w:unhideWhenUsed="0"/>
-    <w:lsdException w:name="Medium Grid 2" w:semiHidden="0" w:uiPriority="68" w:unhideWhenUsed="0"/>
-    <w:lsdException w:name="Medium Grid 3" w:semiHidden="0" w:uiPriority="69" w:unhideWhenUsed="0"/>
-    <w:lsdException w:name="Dark List" w:semiHidden="0" w:uiPriority="70" w:unhideWhenUsed="0"/>
-    <w:lsdException w:name="Colorful Shading" w:semiHidden="0" w:uiPriority="71" w:unhideWhenUsed="0"/>
-    <w:lsdException w:name="Colorful List" w:semiHidden="0" w:uiPriority="72" w:unhideWhenUsed="0"/>
-    <w:lsdException w:name="Colorful Grid" w:semiHidden="0" w:uiPriority="73" w:unhideWhenUsed="0"/>
-    <w:lsdException w:name="Light Shading Accent 1" w:semiHidden="0" w:uiPriority="60" w:unhideWhenUsed="0"/>
-    <w:lsdException w:name="Light List Accent 1" w:semiHidden="0" w:uiPriority="61" w:unhideWhenUsed="0"/>
-    <w:lsdException w:name="Light Grid Accent 1" w:semiHidden="0" w:uiPriority="62" w:unhideWhenUsed="0"/>
-    <w:lsdException w:name="Medium Shading 1 Accent 1" w:semiHidden="0" w:uiPriority="63" w:unhideWhenUsed="0"/>
-    <w:lsdException w:name="Medium Shading 2 Accent 1" w:semiHidden="0" w:uiPriority="64" w:unhideWhenUsed="0"/>
-    <w:lsdException w:name="Medium List 1 Accent 1" w:semiHidden="0" w:uiPriority="65" w:unhideWhenUsed="0"/>
-    <w:lsdException w:name="Revision" w:unhideWhenUsed="0"/>
-    <w:lsdException w:name="List Paragraph" w:semiHidden="0" w:uiPriority="34" w:unhideWhenUsed="0" w:qFormat="1"/>
-    <w:lsdException w:name="Quote" w:semiHidden="0" w:uiPriority="29" w:unhideWhenUsed="0" w:qFormat="1"/>
-    <w:lsdException w:name="Intense Quote" w:semiHidden="0" w:uiPriority="30" w:unhideWhenUsed="0" w:qFormat="1"/>
-    <w:lsdException w:name="Medium List 2 Accent 1" w:semiHidden="0" w:uiPriority="66" w:unhideWhenUsed="0"/>
-    <w:lsdException w:name="Medium Grid 1 Accent 1" w:semiHidden="0" w:uiPriority="67" w:unhideWhenUsed="0"/>
-    <w:lsdException w:name="Medium Grid 2 Accent 1" w:semiHidden="0" w:uiPriority="68" w:unhideWhenUsed="0"/>
-    <w:lsdException w:name="Medium Grid 3 Accent 1" w:semiHidden="0" w:uiPriority="69" w:unhideWhenUsed="0"/>
-    <w:lsdException w:name="Dark List Accent 1" w:semiHidden="0" w:uiPriority="70" w:unhideWhenUsed="0"/>
-    <w:lsdException w:name="Colorful Shading Accent 1" w:semiHidden="0" w:uiPriority="71" w:unhideWhenUsed="0"/>
-    <w:lsdException w:name="Colorful List Accent 1" w:semiHidden="0" w:uiPriority="72" w:unhideWhenUsed="0"/>
-    <w:lsdException w:name="Colorful Grid Accent 1" w:semiHidden="0" w:uiPriority="73" w:unhideWhenUsed="0"/>
-    <w:lsdException w:name="Light Shading Accent 2" w:semiHidden="0" w:uiPriority="60" w:unhideWhenUsed="0"/>
-    <w:lsdException w:name="Light List Accent 2" w:semiHidden="0" w:uiPriority="61" w:unhideWhenUsed="0"/>
-    <w:lsdException w:name="Light Grid Accent 2" w:semiHidden="0" w:uiPriority="62" w:unhideWhenUsed="0"/>
-    <w:lsdException w:name="Medium Shading 1 Accent 2" w:semiHidden="0" w:uiPriority="63" w:unhideWhenUsed="0"/>
-    <w:lsdException w:name="Medium Shading 2 Accent 2" w:semiHidden="0" w:uiPriority="64" w:unhideWhenUsed="0"/>
-    <w:lsdException w:name="Medium List 1 Accent 2" w:semiHidden="0" w:uiPriority="65" w:unhideWhenUsed="0"/>
-    <w:lsdException w:name="Medium List 2 Accent 2" w:semiHidden="0" w:uiPriority="66" w:unhideWhenUsed="0"/>
-    <w:lsdException w:name="Medium Grid 1 Accent 2" w:semiHidden="0" w:uiPriority="67" w:unhideWhenUsed="0"/>
-    <w:lsdException w:name="Medium Grid 2 Accent 2" w:semiHidden="0" w:uiPriority="68" w:unhideWhenUsed="0"/>
-    <w:lsdException w:name="Medium Grid 3 Accent 2" w:semiHidden="0" w:uiPriority="69" w:unhideWhenUsed="0"/>
-    <w:lsdException w:name="Dark List Accent 2" w:semiHidden="0" w:uiPriority="70" w:unhideWhenUsed="0"/>
-    <w:lsdException w:name="Colorful Shading Accent 2" w:semiHidden="0" w:uiPriority="71" w:unhideWhenUsed="0"/>
-    <w:lsdException w:name="Colorful List Accent 2" w:semiHidden="0" w:uiPriority="72" w:unhideWhenUsed="0"/>
-    <w:lsdException w:name="Colorful Grid Accent 2" w:semiHidden="0" w:uiPriority="73" w:unhideWhenUsed="0"/>
-    <w:lsdException w:name="Light Shading Accent 3" w:semiHidden="0" w:uiPriority="60" w:unhideWhenUsed="0"/>
-    <w:lsdException w:name="Light List Accent 3" w:semiHidden="0" w:uiPriority="61" w:unhideWhenUsed="0"/>
-    <w:lsdException w:name="Light Grid Accent 3" w:semiHidden="0" w:uiPriority="62" w:unhideWhenUsed="0"/>
-    <w:lsdException w:name="Medium Shading 1 Accent 3" w:semiHidden="0" w:uiPriority="63" w:unhideWhenUsed="0"/>
-    <w:lsdException w:name="Medium Shading 2 Accent 3" w:semiHidden="0" w:uiPriority="64" w:unhideWhenUsed="0"/>
-    <w:lsdException w:name="Medium List 1 Accent 3" w:semiHidden="0" w:uiPriority="65" w:unhideWhenUsed="0"/>
-    <w:lsdException w:name="Medium List 2 Accent 3" w:semiHidden="0" w:uiPriority="66" w:unhideWhenUsed="0"/>
-    <w:lsdException w:name="Medium Grid 1 Accent 3" w:semiHidden="0" w:uiPriority="67" w:unhideWhenUsed="0"/>
-    <w:lsdException w:name="Medium Grid 2 Accent 3" w:semiHidden="0" w:uiPriority="68" w:unhideWhenUsed="0"/>
-    <w:lsdException w:name="Medium Grid 3 Accent 3" w:semiHidden="0" w:uiPriority="69" w:unhideWhenUsed="0"/>
-    <w:lsdException w:name="Dark List Accent 3" w:semiHidden="0" w:uiPriority="70" w:unhideWhenUsed="0"/>
-    <w:lsdException w:name="Colorful Shading Accent 3" w:semiHidden="0" w:uiPriority="71" w:unhideWhenUsed="0"/>
-    <w:lsdException w:name="Colorful List Accent 3" w:semiHidden="0" w:uiPriority="72" w:unhideWhenUsed="0"/>
-    <w:lsdException w:name="Colorful Grid Accent 3" w:semiHidden="0" w:uiPriority="73" w:unhideWhenUsed="0"/>
-    <w:lsdException w:name="Light Shading Accent 4" w:semiHidden="0" w:uiPriority="60" w:unhideWhenUsed="0"/>
-    <w:lsdException w:name="Light List Accent 4" w:semiHidden="0" w:uiPriority="61" w:unhideWhenUsed="0"/>
-    <w:lsdException w:name="Light Grid Accent 4" w:semiHidden="0" w:uiPriority="62" w:unhideWhenUsed="0"/>
-    <w:lsdException w:name="Medium Shading 1 Accent 4" w:semiHidden="0" w:uiPriority="63" w:unhideWhenUsed="0"/>
-    <w:lsdException w:name="Medium Shading 2 Accent 4" w:semiHidden="0" w:uiPriority="64" w:unhideWhenUsed="0"/>
-    <w:lsdException w:name="Medium List 1 Accent 4" w:semiHidden="0" w:uiPriority="65" w:unhideWhenUsed="0"/>
-    <w:lsdException w:name="Medium List 2 Accent 4" w:semiHidden="0" w:uiPriority="66" w:unhideWhenUsed="0"/>
-    <w:lsdException w:name="Medium Grid 1 Accent 4" w:semiHidden="0" w:uiPriority="67" w:unhideWhenUsed="0"/>
-    <w:lsdException w:name="Medium Grid 2 Accent 4" w:semiHidden="0" w:uiPriority="68" w:unhideWhenUsed="0"/>
-    <w:lsdException w:name="Medium Grid 3 Accent 4" w:semiHidden="0" w:uiPriority="69" w:unhideWhenUsed="0"/>
-    <w:lsdException w:name="Dark List Accent 4" w:semiHidden="0" w:uiPriority="70" w:unhideWhenUsed="0"/>
-    <w:lsdException w:name="Colorful Shading Accent 4" w:semiHidden="0" w:uiPriority="71" w:unhideWhenUsed="0"/>
-    <w:lsdException w:name="Colorful List Accent 4" w:semiHidden="0" w:uiPriority="72" w:unhideWhenUsed="0"/>
-    <w:lsdException w:name="Colorful Grid Accent 4" w:semiHidden="0" w:uiPriority="73" w:unhideWhenUsed="0"/>
-    <w:lsdException w:name="Light Shading Accent 5" w:semiHidden="0" w:uiPriority="60" w:unhideWhenUsed="0"/>
-    <w:lsdException w:name="Light List Accent 5" w:semiHidden="0" w:uiPriority="61" w:unhideWhenUsed="0"/>
-    <w:lsdException w:name="Light Grid Accent 5" w:semiHidden="0" w:uiPriority="62" w:unhideWhenUsed="0"/>
-    <w:lsdException w:name="Medium Shading 1 Accent 5" w:semiHidden="0" w:uiPriority="63" w:unhideWhenUsed="0"/>
-    <w:lsdException w:name="Medium Shading 2 Accent 5" w:semiHidden="0" w:uiPriority="64" w:unhideWhenUsed="0"/>
-    <w:lsdException w:name="Medium List 1 Accent 5" w:semiHidden="0" w:uiPriority="65" w:unhideWhenUsed="0"/>
-    <w:lsdException w:name="Medium List 2 Accent 5" w:semiHidden="0" w:uiPriority="66" w:unhideWhenUsed="0"/>
-    <w:lsdException w:name="Medium Grid 1 Accent 5" w:semiHidden="0" w:uiPriority="67" w:unhideWhenUsed="0"/>
-    <w:lsdException w:name="Medium Grid 2 Accent 5" w:semiHidden="0" w:uiPriority="68" w:unhideWhenUsed="0"/>
-    <w:lsdException w:name="Medium Grid 3 Accent 5" w:semiHidden="0" w:uiPriority="69" w:unhideWhenUsed="0"/>
-    <w:lsdException w:name="Dark List Accent 5" w:semiHidden="0" w:uiPriority="70" w:unhideWhenUsed="0"/>
-    <w:lsdException w:name="Colorful Shading Accent 5" w:semiHidden="0" w:uiPriority="71" w:unhideWhenUsed="0"/>
-    <w:lsdException w:name="Colorful List Accent 5" w:semiHidden="0" w:uiPriority="72" w:unhideWhenUsed="0"/>
-    <w:lsdException w:name="Colorful Grid Accent 5" w:semiHidden="0" w:uiPriority="73" w:unhideWhenUsed="0"/>
-    <w:lsdException w:name="Light Shading Accent 6" w:semiHidden="0" w:uiPriority="60" w:unhideWhenUsed="0"/>
-    <w:lsdException w:name="Light List Accent 6" w:semiHidden="0" w:uiPriority="61" w:unhideWhenUsed="0"/>
-    <w:lsdException w:name="Light Grid Accent 6" w:semiHidden="0" w:uiPriority="62" w:unhideWhenUsed="0"/>
-    <w:lsdException w:name="Medium Shading 1 Accent 6" w:semiHidden="0" w:uiPriority="63" w:unhideWhenUsed="0"/>
-    <w:lsdException w:name="Medium Shading 2 Accent 6" w:semiHidden="0" w:uiPriority="64" w:unhideWhenUsed="0"/>
-    <w:lsdException w:name="Medium List 1 Accent 6" w:semiHidden="0" w:uiPriority="65" w:unhideWhenUsed="0"/>
-    <w:lsdException w:name="Medium List 2 Accent 6" w:semiHidden="0" w:uiPriority="66" w:unhideWhenUsed="0"/>
-    <w:lsdException w:name="Medium Grid 1 Accent 6" w:semiHidden="0" w:uiPriority="67" w:unhideWhenUsed="0"/>
-    <w:lsdException w:name="Medium Grid 2 Accent 6" w:semiHidden="0" w:uiPriority="68" w:unhideWhenUsed="0"/>
-    <w:lsdException w:name="Medium Grid 3 Accent 6" w:semiHidden="0" w:uiPriority="69" w:unhideWhenUsed="0"/>
-    <w:lsdException w:name="Dark List Accent 6" w:semiHidden="0" w:uiPriority="70" w:unhideWhenUsed="0"/>
-    <w:lsdException w:name="Colorful Shading Accent 6" w:semiHidden="0" w:uiPriority="71" w:unhideWhenUsed="0"/>
-    <w:lsdException w:name="Colorful List Accent 6" w:semiHidden="0" w:uiPriority="72" w:unhideWhenUsed="0"/>
-    <w:lsdException w:name="Colorful Grid Accent 6" w:semiHidden="0" w:uiPriority="73" w:unhideWhenUsed="0"/>
-    <w:lsdException w:name="Subtle Emphasis" w:semiHidden="0" w:uiPriority="19" w:unhideWhenUsed="0" w:qFormat="1"/>
-    <w:lsdException w:name="Intense Emphasis" w:semiHidden="0" w:uiPriority="21" w:unhideWhenUsed="0" w:qFormat="1"/>
-    <w:lsdException w:name="Subtle Reference" w:semiHidden="0" w:uiPriority="31" w:unhideWhenUsed="0" w:qFormat="1"/>
-    <w:lsdException w:name="Intense Reference" w:semiHidden="0" w:uiPriority="32" w:unhideWhenUsed="0" w:qFormat="1"/>
-    <w:lsdException w:name="Book Title" w:semiHidden="0" w:uiPriority="33" w:unhideWhenUsed="0" w:qFormat="1"/>
-    <w:lsdException w:name="Bibliography" w:uiPriority="37"/>
-    <w:lsdException w:name="TOC Heading" w:uiPriority="39" w:qFormat="1"/>
-  </w:latentStyles>
-  <w:style w:type="paragraph" w:default="1" w:styleId="Standaard">
-    <w:name w:val="Normal"/>
-    <w:qFormat/>
-  </w:style>
-  <w:style w:type="character" w:default="1" w:styleId="Standaardalinea-lettertype">
-    <w:name w:val="Default Paragraph Font"/>
-    <w:uiPriority w:val="1"/>
-    <w:semiHidden/>
-    <w:unhideWhenUsed/>
-  </w:style>
-  <w:style w:type="table" w:default="1" w:styleId="Standaardtabel">
-    <w:name w:val="Normal Table"/>
-    <w:uiPriority w:val="99"/>
-    <w:semiHidden/>
-    <w:unhideWhenUsed/>
-    <w:tblPr>
-      <w:tblInd w:w="0" w:type="dxa"/>
-      <w:tblCellMar>
-        <w:top w:w="0" w:type="dxa"/>
-        <w:left w:w="108" w:type="dxa"/>
-        <w:bottom w:w="0" w:type="dxa"/>
-        <w:right w:w="108" w:type="dxa"/>
-      </w:tblCellMar>
-    </w:tblPr>
-  </w:style>
-  <w:style w:type="numbering" w:default="1" w:styleId="Geenlijst">
-    <w:name w:val="No List"/>
-    <w:uiPriority w:val="99"/>
-    <w:semiHidden/>
-    <w:unhideWhenUsed/>
-  </w:style>
-  <w:style w:type="paragraph" w:customStyle="1" w:styleId="9D3600723B3342298B6DE6FEE20A4E5F">
-    <w:name w:val="9D3600723B3342298B6DE6FEE20A4E5F"/>
-    <w:rsid w:val="004A1860"/>
-  </w:style>
-  <w:style w:type="paragraph" w:customStyle="1" w:styleId="A18FD38F3651418FB1F99BE5FE3095FB">
-    <w:name w:val="A18FD38F3651418FB1F99BE5FE3095FB"/>
-    <w:rsid w:val="004A1860"/>
-  </w:style>
-  <w:style w:type="paragraph" w:customStyle="1" w:styleId="878BEFA4CF984EE0B6F0D55E2968FEF6">
-    <w:name w:val="878BEFA4CF984EE0B6F0D55E2968FEF6"/>
-    <w:rsid w:val="004A1860"/>
+  <w:style w:type="character" w:customStyle="1" w:styleId="Kop2Char">
+    <w:name w:val="Kop 2 Char"/>
+    <w:basedOn w:val="Standaardalinea-lettertype"/>
+    <w:link w:val="Kop2"/>
+    <w:uiPriority w:val="9"/>
+    <w:rsid w:val="009F1BE6"/>
+    <w:rPr>
+      <w:rFonts w:asciiTheme="majorHAnsi" w:eastAsiaTheme="majorEastAsia" w:hAnsiTheme="majorHAnsi" w:cstheme="majorBidi"/>
+      <w:b/>
+      <w:bCs/>
+      <w:color w:val="4F81BD" w:themeColor="accent1"/>
+      <w:sz w:val="26"/>
+      <w:szCs w:val="26"/>
+    </w:rPr>
   </w:style>
 </w:styles>
-</file>
-
-<file path=word/glossary/stylesWithEffects.xml><?xml version="1.0" encoding="utf-8"?>
-<w:styles xmlns:wpc="http://schemas.microsoft.com/office/word/2010/wordprocessingCanvas" xmlns:mc="http://schemas.openxmlformats.org/markup-compatibility/2006" xmlns:o="urn:schemas-microsoft-com:office:office" xmlns:r="http://schemas.openxmlformats.org/officeDocument/2006/relationships" xmlns:m="http://schemas.openxmlformats.org/officeDocument/2006/math" xmlns:v="urn:schemas-microsoft-com:vml" xmlns:wp14="http://schemas.microsoft.com/office/word/2010/wordprocessingDrawing" xmlns:wp="http://schemas.openxmlformats.org/drawingml/2006/wordprocessingDrawing" xmlns:w10="urn:schemas-microsoft-com:office:word" xmlns:w="http://schemas.openxmlformats.org/wordprocessingml/2006/main" xmlns:w14="http://schemas.microsoft.com/office/word/2010/wordml" xmlns:wpg="http://schemas.microsoft.com/office/word/2010/wordprocessingGroup" xmlns:wpi="http://schemas.microsoft.com/office/word/2010/wordprocessingInk" xmlns:wne="http://schemas.microsoft.com/office/word/2006/wordml" xmlns:wps="http://schemas.microsoft.com/office/word/2010/wordprocessingShape" mc:Ignorable="w14 wp14">
-  <w:docDefaults>
-    <w:rPrDefault>
-      <w:rPr>
-        <w:rFonts w:asciiTheme="minorHAnsi" w:eastAsiaTheme="minorEastAsia" w:hAnsiTheme="minorHAnsi" w:cstheme="minorBidi"/>
-        <w:sz w:val="22"/>
-        <w:szCs w:val="22"/>
-        <w:lang w:val="en-GB" w:eastAsia="en-GB" w:bidi="ar-SA"/>
-      </w:rPr>
-    </w:rPrDefault>
-    <w:pPrDefault>
-      <w:pPr>
-        <w:spacing w:after="200" w:line="276" w:lineRule="auto"/>
-      </w:pPr>
-    </w:pPrDefault>
-  </w:docDefaults>
-  <w:latentStyles w:defLockedState="0" w:defUIPriority="99" w:defSemiHidden="1" w:defUnhideWhenUsed="1" w:defQFormat="0" w:count="267">
-    <w:lsdException w:name="Normal" w:semiHidden="0" w:uiPriority="0" w:unhideWhenUsed="0" w:qFormat="1"/>
-    <w:lsdException w:name="heading 1" w:semiHidden="0" w:uiPriority="9" w:unhideWhenUsed="0" w:qFormat="1"/>
-    <w:lsdException w:name="heading 2" w:uiPriority="9" w:qFormat="1"/>
-    <w:lsdException w:name="heading 3" w:uiPriority="9" w:qFormat="1"/>
-    <w:lsdException w:name="heading 4" w:uiPriority="9" w:qFormat="1"/>
-    <w:lsdException w:name="heading 5" w:uiPriority="9" w:qFormat="1"/>
-    <w:lsdException w:name="heading 6" w:uiPriority="9" w:qFormat="1"/>
-    <w:lsdException w:name="heading 7" w:uiPriority="9" w:qFormat="1"/>
-    <w:lsdException w:name="heading 8" w:uiPriority="9" w:qFormat="1"/>
-    <w:lsdException w:name="heading 9" w:uiPriority="9" w:qFormat="1"/>
-    <w:lsdException w:name="toc 1" w:uiPriority="39"/>
-    <w:lsdException w:name="toc 2" w:uiPriority="39"/>
-    <w:lsdException w:name="toc 3" w:uiPriority="39"/>
-    <w:lsdException w:name="toc 4" w:uiPriority="39"/>
-    <w:lsdException w:name="toc 5" w:uiPriority="39"/>
-    <w:lsdException w:name="toc 6" w:uiPriority="39"/>
-    <w:lsdException w:name="toc 7" w:uiPriority="39"/>
-    <w:lsdException w:name="toc 8" w:uiPriority="39"/>
-    <w:lsdException w:name="toc 9" w:uiPriority="39"/>
-    <w:lsdException w:name="caption" w:uiPriority="35" w:qFormat="1"/>
-    <w:lsdException w:name="Title" w:semiHidden="0" w:uiPriority="10" w:unhideWhenUsed="0" w:qFormat="1"/>
-    <w:lsdException w:name="Default Paragraph Font" w:uiPriority="1"/>
-    <w:lsdException w:name="Subtitle" w:semiHidden="0" w:uiPriority="11" w:unhideWhenUsed="0" w:qFormat="1"/>
-    <w:lsdException w:name="Strong" w:semiHidden="0" w:uiPriority="22" w:unhideWhenUsed="0" w:qFormat="1"/>
-    <w:lsdException w:name="Emphasis" w:semiHidden="0" w:uiPriority="20" w:unhideWhenUsed="0" w:qFormat="1"/>
-    <w:lsdException w:name="Table Grid" w:semiHidden="0" w:uiPriority="59" w:unhideWhenUsed="0"/>
-    <w:lsdException w:name="Placeholder Text" w:unhideWhenUsed="0"/>
-    <w:lsdException w:name="No Spacing" w:semiHidden="0" w:uiPriority="1" w:unhideWhenUsed="0" w:qFormat="1"/>
-    <w:lsdException w:name="Light Shading" w:semiHidden="0" w:uiPriority="60" w:unhideWhenUsed="0"/>
-    <w:lsdException w:name="Light List" w:semiHidden="0" w:uiPriority="61" w:unhideWhenUsed="0"/>
-    <w:lsdException w:name="Light Grid" w:semiHidden="0" w:uiPriority="62" w:unhideWhenUsed="0"/>
-    <w:lsdException w:name="Medium Shading 1" w:semiHidden="0" w:uiPriority="63" w:unhideWhenUsed="0"/>
-    <w:lsdException w:name="Medium Shading 2" w:semiHidden="0" w:uiPriority="64" w:unhideWhenUsed="0"/>
-    <w:lsdException w:name="Medium List 1" w:semiHidden="0" w:uiPriority="65" w:unhideWhenUsed="0"/>
-    <w:lsdException w:name="Medium List 2" w:semiHidden="0" w:uiPriority="66" w:unhideWhenUsed="0"/>
-    <w:lsdException w:name="Medium Grid 1" w:semiHidden="0" w:uiPriority="67" w:unhideWhenUsed="0"/>
-    <w:lsdException w:name="Medium Grid 2" w:semiHidden="0" w:uiPriority="68" w:unhideWhenUsed="0"/>
-    <w:lsdException w:name="Medium Grid 3" w:semiHidden="0" w:uiPriority="69" w:unhideWhenUsed="0"/>
-    <w:lsdException w:name="Dark List" w:semiHidden="0" w:uiPriority="70" w:unhideWhenUsed="0"/>
-    <w:lsdException w:name="Colorful Shading" w:semiHidden="0" w:uiPriority="71" w:unhideWhenUsed="0"/>
-    <w:lsdException w:name="Colorful List" w:semiHidden="0" w:uiPriority="72" w:unhideWhenUsed="0"/>
-    <w:lsdException w:name="Colorful Grid" w:semiHidden="0" w:uiPriority="73" w:unhideWhenUsed="0"/>
-    <w:lsdException w:name="Light Shading Accent 1" w:semiHidden="0" w:uiPriority="60" w:unhideWhenUsed="0"/>
-    <w:lsdException w:name="Light List Accent 1" w:semiHidden="0" w:uiPriority="61" w:unhideWhenUsed="0"/>
-    <w:lsdException w:name="Light Grid Accent 1" w:semiHidden="0" w:uiPriority="62" w:unhideWhenUsed="0"/>
-    <w:lsdException w:name="Medium Shading 1 Accent 1" w:semiHidden="0" w:uiPriority="63" w:unhideWhenUsed="0"/>
-    <w:lsdException w:name="Medium Shading 2 Accent 1" w:semiHidden="0" w:uiPriority="64" w:unhideWhenUsed="0"/>
-    <w:lsdException w:name="Medium List 1 Accent 1" w:semiHidden="0" w:uiPriority="65" w:unhideWhenUsed="0"/>
-    <w:lsdException w:name="Revision" w:unhideWhenUsed="0"/>
-    <w:lsdException w:name="List Paragraph" w:semiHidden="0" w:uiPriority="34" w:unhideWhenUsed="0" w:qFormat="1"/>
-    <w:lsdException w:name="Quote" w:semiHidden="0" w:uiPriority="29" w:unhideWhenUsed="0" w:qFormat="1"/>
-    <w:lsdException w:name="Intense Quote" w:semiHidden="0" w:uiPriority="30" w:unhideWhenUsed="0" w:qFormat="1"/>
-    <w:lsdException w:name="Medium List 2 Accent 1" w:semiHidden="0" w:uiPriority="66" w:unhideWhenUsed="0"/>
-    <w:lsdException w:name="Medium Grid 1 Accent 1" w:semiHidden="0" w:uiPriority="67" w:unhideWhenUsed="0"/>
-    <w:lsdException w:name="Medium Grid 2 Accent 1" w:semiHidden="0" w:uiPriority="68" w:unhideWhenUsed="0"/>
-    <w:lsdException w:name="Medium Grid 3 Accent 1" w:semiHidden="0" w:uiPriority="69" w:unhideWhenUsed="0"/>
-    <w:lsdException w:name="Dark List Accent 1" w:semiHidden="0" w:uiPriority="70" w:unhideWhenUsed="0"/>
-    <w:lsdException w:name="Colorful Shading Accent 1" w:semiHidden="0" w:uiPriority="71" w:unhideWhenUsed="0"/>
-    <w:lsdException w:name="Colorful List Accent 1" w:semiHidden="0" w:uiPriority="72" w:unhideWhenUsed="0"/>
-    <w:lsdException w:name="Colorful Grid Accent 1" w:semiHidden="0" w:uiPriority="73" w:unhideWhenUsed="0"/>
-    <w:lsdException w:name="Light Shading Accent 2" w:semiHidden="0" w:uiPriority="60" w:unhideWhenUsed="0"/>
-    <w:lsdException w:name="Light List Accent 2" w:semiHidden="0" w:uiPriority="61" w:unhideWhenUsed="0"/>
-    <w:lsdException w:name="Light Grid Accent 2" w:semiHidden="0" w:uiPriority="62" w:unhideWhenUsed="0"/>
-    <w:lsdException w:name="Medium Shading 1 Accent 2" w:semiHidden="0" w:uiPriority="63" w:unhideWhenUsed="0"/>
-    <w:lsdException w:name="Medium Shading 2 Accent 2" w:semiHidden="0" w:uiPriority="64" w:unhideWhenUsed="0"/>
-    <w:lsdException w:name="Medium List 1 Accent 2" w:semiHidden="0" w:uiPriority="65" w:unhideWhenUsed="0"/>
-    <w:lsdException w:name="Medium List 2 Accent 2" w:semiHidden="0" w:uiPriority="66" w:unhideWhenUsed="0"/>
-    <w:lsdException w:name="Medium Grid 1 Accent 2" w:semiHidden="0" w:uiPriority="67" w:unhideWhenUsed="0"/>
-    <w:lsdException w:name="Medium Grid 2 Accent 2" w:semiHidden="0" w:uiPriority="68" w:unhideWhenUsed="0"/>
-    <w:lsdException w:name="Medium Grid 3 Accent 2" w:semiHidden="0" w:uiPriority="69" w:unhideWhenUsed="0"/>
-    <w:lsdException w:name="Dark List Accent 2" w:semiHidden="0" w:uiPriority="70" w:unhideWhenUsed="0"/>
-    <w:lsdException w:name="Colorful Shading Accent 2" w:semiHidden="0" w:uiPriority="71" w:unhideWhenUsed="0"/>
-    <w:lsdException w:name="Colorful List Accent 2" w:semiHidden="0" w:uiPriority="72" w:unhideWhenUsed="0"/>
-    <w:lsdException w:name="Colorful Grid Accent 2" w:semiHidden="0" w:uiPriority="73" w:unhideWhenUsed="0"/>
-    <w:lsdException w:name="Light Shading Accent 3" w:semiHidden="0" w:uiPriority="60" w:unhideWhenUsed="0"/>
-    <w:lsdException w:name="Light List Accent 3" w:semiHidden="0" w:uiPriority="61" w:unhideWhenUsed="0"/>
-    <w:lsdException w:name="Light Grid Accent 3" w:semiHidden="0" w:uiPriority="62" w:unhideWhenUsed="0"/>
-    <w:lsdException w:name="Medium Shading 1 Accent 3" w:semiHidden="0" w:uiPriority="63" w:unhideWhenUsed="0"/>
-    <w:lsdException w:name="Medium Shading 2 Accent 3" w:semiHidden="0" w:uiPriority="64" w:unhideWhenUsed="0"/>
-    <w:lsdException w:name="Medium List 1 Accent 3" w:semiHidden="0" w:uiPriority="65" w:unhideWhenUsed="0"/>
-    <w:lsdException w:name="Medium List 2 Accent 3" w:semiHidden="0" w:uiPriority="66" w:unhideWhenUsed="0"/>
-    <w:lsdException w:name="Medium Grid 1 Accent 3" w:semiHidden="0" w:uiPriority="67" w:unhideWhenUsed="0"/>
-    <w:lsdException w:name="Medium Grid 2 Accent 3" w:semiHidden="0" w:uiPriority="68" w:unhideWhenUsed="0"/>
-    <w:lsdException w:name="Medium Grid 3 Accent 3" w:semiHidden="0" w:uiPriority="69" w:unhideWhenUsed="0"/>
-    <w:lsdException w:name="Dark List Accent 3" w:semiHidden="0" w:uiPriority="70" w:unhideWhenUsed="0"/>
-    <w:lsdException w:name="Colorful Shading Accent 3" w:semiHidden="0" w:uiPriority="71" w:unhideWhenUsed="0"/>
-    <w:lsdException w:name="Colorful List Accent 3" w:semiHidden="0" w:uiPriority="72" w:unhideWhenUsed="0"/>
-    <w:lsdException w:name="Colorful Grid Accent 3" w:semiHidden="0" w:uiPriority="73" w:unhideWhenUsed="0"/>
-    <w:lsdException w:name="Light Shading Accent 4" w:semiHidden="0" w:uiPriority="60" w:unhideWhenUsed="0"/>
-    <w:lsdException w:name="Light List Accent 4" w:semiHidden="0" w:uiPriority="61" w:unhideWhenUsed="0"/>
-    <w:lsdException w:name="Light Grid Accent 4" w:semiHidden="0" w:uiPriority="62" w:unhideWhenUsed="0"/>
-    <w:lsdException w:name="Medium Shading 1 Accent 4" w:semiHidden="0" w:uiPriority="63" w:unhideWhenUsed="0"/>
-    <w:lsdException w:name="Medium Shading 2 Accent 4" w:semiHidden="0" w:uiPriority="64" w:unhideWhenUsed="0"/>
-    <w:lsdException w:name="Medium List 1 Accent 4" w:semiHidden="0" w:uiPriority="65" w:unhideWhenUsed="0"/>
-    <w:lsdException w:name="Medium List 2 Accent 4" w:semiHidden="0" w:uiPriority="66" w:unhideWhenUsed="0"/>
-    <w:lsdException w:name="Medium Grid 1 Accent 4" w:semiHidden="0" w:uiPriority="67" w:unhideWhenUsed="0"/>
-    <w:lsdException w:name="Medium Grid 2 Accent 4" w:semiHidden="0" w:uiPriority="68" w:unhideWhenUsed="0"/>
-    <w:lsdException w:name="Medium Grid 3 Accent 4" w:semiHidden="0" w:uiPriority="69" w:unhideWhenUsed="0"/>
-    <w:lsdException w:name="Dark List Accent 4" w:semiHidden="0" w:uiPriority="70" w:unhideWhenUsed="0"/>
-    <w:lsdException w:name="Colorful Shading Accent 4" w:semiHidden="0" w:uiPriority="71" w:unhideWhenUsed="0"/>
-    <w:lsdException w:name="Colorful List Accent 4" w:semiHidden="0" w:uiPriority="72" w:unhideWhenUsed="0"/>
-    <w:lsdException w:name="Colorful Grid Accent 4" w:semiHidden="0" w:uiPriority="73" w:unhideWhenUsed="0"/>
-    <w:lsdException w:name="Light Shading Accent 5" w:semiHidden="0" w:uiPriority="60" w:unhideWhenUsed="0"/>
-    <w:lsdException w:name="Light List Accent 5" w:semiHidden="0" w:uiPriority="61" w:unhideWhenUsed="0"/>
-    <w:lsdException w:name="Light Grid Accent 5" w:semiHidden="0" w:uiPriority="62" w:unhideWhenUsed="0"/>
-    <w:lsdException w:name="Medium Shading 1 Accent 5" w:semiHidden="0" w:uiPriority="63" w:unhideWhenUsed="0"/>
-    <w:lsdException w:name="Medium Shading 2 Accent 5" w:semiHidden="0" w:uiPriority="64" w:unhideWhenUsed="0"/>
-    <w:lsdException w:name="Medium List 1 Accent 5" w:semiHidden="0" w:uiPriority="65" w:unhideWhenUsed="0"/>
-    <w:lsdException w:name="Medium List 2 Accent 5" w:semiHidden="0" w:uiPriority="66" w:unhideWhenUsed="0"/>
-    <w:lsdException w:name="Medium Grid 1 Accent 5" w:semiHidden="0" w:uiPriority="67" w:unhideWhenUsed="0"/>
-    <w:lsdException w:name="Medium Grid 2 Accent 5" w:semiHidden="0" w:uiPriority="68" w:unhideWhenUsed="0"/>
-    <w:lsdException w:name="Medium Grid 3 Accent 5" w:semiHidden="0" w:uiPriority="69" w:unhideWhenUsed="0"/>
-    <w:lsdException w:name="Dark List Accent 5" w:semiHidden="0" w:uiPriority="70" w:unhideWhenUsed="0"/>
-    <w:lsdException w:name="Colorful Shading Accent 5" w:semiHidden="0" w:uiPriority="71" w:unhideWhenUsed="0"/>
-    <w:lsdException w:name="Colorful List Accent 5" w:semiHidden="0" w:uiPriority="72" w:unhideWhenUsed="0"/>
-    <w:lsdException w:name="Colorful Grid Accent 5" w:semiHidden="0" w:uiPriority="73" w:unhideWhenUsed="0"/>
-    <w:lsdException w:name="Light Shading Accent 6" w:semiHidden="0" w:uiPriority="60" w:unhideWhenUsed="0"/>
-    <w:lsdException w:name="Light List Accent 6" w:semiHidden="0" w:uiPriority="61" w:unhideWhenUsed="0"/>
-    <w:lsdException w:name="Light Grid Accent 6" w:semiHidden="0" w:uiPriority="62" w:unhideWhenUsed="0"/>
-    <w:lsdException w:name="Medium Shading 1 Accent 6" w:semiHidden="0" w:uiPriority="63" w:unhideWhenUsed="0"/>
-    <w:lsdException w:name="Medium Shading 2 Accent 6" w:semiHidden="0" w:uiPriority="64" w:unhideWhenUsed="0"/>
-    <w:lsdException w:name="Medium List 1 Accent 6" w:semiHidden="0" w:uiPriority="65" w:unhideWhenUsed="0"/>
-    <w:lsdException w:name="Medium List 2 Accent 6" w:semiHidden="0" w:uiPriority="66" w:unhideWhenUsed="0"/>
-    <w:lsdException w:name="Medium Grid 1 Accent 6" w:semiHidden="0" w:uiPriority="67" w:unhideWhenUsed="0"/>
-    <w:lsdException w:name="Medium Grid 2 Accent 6" w:semiHidden="0" w:uiPriority="68" w:unhideWhenUsed="0"/>
-    <w:lsdException w:name="Medium Grid 3 Accent 6" w:semiHidden="0" w:uiPriority="69" w:unhideWhenUsed="0"/>
-    <w:lsdException w:name="Dark List Accent 6" w:semiHidden="0" w:uiPriority="70" w:unhideWhenUsed="0"/>
-    <w:lsdException w:name="Colorful Shading Accent 6" w:semiHidden="0" w:uiPriority="71" w:unhideWhenUsed="0"/>
-    <w:lsdException w:name="Colorful List Accent 6" w:semiHidden="0" w:uiPriority="72" w:unhideWhenUsed="0"/>
-    <w:lsdException w:name="Colorful Grid Accent 6" w:semiHidden="0" w:uiPriority="73" w:unhideWhenUsed="0"/>
-    <w:lsdException w:name="Subtle Emphasis" w:semiHidden="0" w:uiPriority="19" w:unhideWhenUsed="0" w:qFormat="1"/>
-    <w:lsdException w:name="Intense Emphasis" w:semiHidden="0" w:uiPriority="21" w:unhideWhenUsed="0" w:qFormat="1"/>
-    <w:lsdException w:name="Subtle Reference" w:semiHidden="0" w:uiPriority="31" w:unhideWhenUsed="0" w:qFormat="1"/>
-    <w:lsdException w:name="Intense Reference" w:semiHidden="0" w:uiPriority="32" w:unhideWhenUsed="0" w:qFormat="1"/>
-    <w:lsdException w:name="Book Title" w:semiHidden="0" w:uiPriority="33" w:unhideWhenUsed="0" w:qFormat="1"/>
-    <w:lsdException w:name="Bibliography" w:uiPriority="37"/>
-    <w:lsdException w:name="TOC Heading" w:uiPriority="39" w:qFormat="1"/>
-  </w:latentStyles>
-  <w:style w:type="paragraph" w:default="1" w:styleId="Standaard">
-    <w:name w:val="Normal"/>
-    <w:qFormat/>
-  </w:style>
-  <w:style w:type="character" w:default="1" w:styleId="Standaardalinea-lettertype">
-    <w:name w:val="Default Paragraph Font"/>
-    <w:uiPriority w:val="1"/>
-    <w:semiHidden/>
-    <w:unhideWhenUsed/>
-  </w:style>
-  <w:style w:type="table" w:default="1" w:styleId="Standaardtabel">
-    <w:name w:val="Normal Table"/>
-    <w:uiPriority w:val="99"/>
-    <w:semiHidden/>
-    <w:unhideWhenUsed/>
-    <w:tblPr>
-      <w:tblInd w:w="0" w:type="dxa"/>
-      <w:tblCellMar>
-        <w:top w:w="0" w:type="dxa"/>
-        <w:left w:w="108" w:type="dxa"/>
-        <w:bottom w:w="0" w:type="dxa"/>
-        <w:right w:w="108" w:type="dxa"/>
-      </w:tblCellMar>
-    </w:tblPr>
-  </w:style>
-  <w:style w:type="numbering" w:default="1" w:styleId="Geenlijst">
-    <w:name w:val="No List"/>
-    <w:uiPriority w:val="99"/>
-    <w:semiHidden/>
-    <w:unhideWhenUsed/>
-  </w:style>
-  <w:style w:type="paragraph" w:customStyle="1" w:styleId="9D3600723B3342298B6DE6FEE20A4E5F">
-    <w:name w:val="9D3600723B3342298B6DE6FEE20A4E5F"/>
-    <w:rsid w:val="004A1860"/>
-  </w:style>
-  <w:style w:type="paragraph" w:customStyle="1" w:styleId="A18FD38F3651418FB1F99BE5FE3095FB">
-    <w:name w:val="A18FD38F3651418FB1F99BE5FE3095FB"/>
-    <w:rsid w:val="004A1860"/>
-  </w:style>
-  <w:style w:type="paragraph" w:customStyle="1" w:styleId="878BEFA4CF984EE0B6F0D55E2968FEF6">
-    <w:name w:val="878BEFA4CF984EE0B6F0D55E2968FEF6"/>
-    <w:rsid w:val="004A1860"/>
-  </w:style>
-</w:styles>
-</file>
-
-<file path=word/glossary/webSettings.xml><?xml version="1.0" encoding="utf-8"?>
-<w:webSettings xmlns:mc="http://schemas.openxmlformats.org/markup-compatibility/2006" xmlns:r="http://schemas.openxmlformats.org/officeDocument/2006/relationships" xmlns:w="http://schemas.openxmlformats.org/wordprocessingml/2006/main" xmlns:w14="http://schemas.microsoft.com/office/word/2010/wordml" mc:Ignorable="w14">
-  <w:optimizeForBrowser/>
-  <w:allowPNG/>
-</w:webSettings>
 </file>
 
 <file path=word/theme/theme1.xml><?xml version="1.0" encoding="utf-8"?>
@@ -3374,7 +5003,7 @@
 </file>
 
 <file path=customXml/itemProps1.xml><?xml version="1.0" encoding="utf-8"?>
-<ds:datastoreItem xmlns:ds="http://schemas.openxmlformats.org/officeDocument/2006/customXml" ds:itemID="{072C605D-5B9D-4F56-A329-FD57AF7AC3CA}">
+<ds:datastoreItem xmlns:ds="http://schemas.openxmlformats.org/officeDocument/2006/customXml" ds:itemID="{CDE4B8E7-EDD0-4D8E-95B4-EC6279FD003E}">
   <ds:schemaRefs>
     <ds:schemaRef ds:uri="http://schemas.openxmlformats.org/officeDocument/2006/bibliography"/>
   </ds:schemaRefs>

</xml_diff>